<commit_message>
changements majeurs a l'interface + ajouts doc/interfaces
</commit_message>
<xml_diff>
--- a/Documentation/INF1163_LIVRABLE_I.docx
+++ b/Documentation/INF1163_LIVRABLE_I.docx
@@ -533,6 +533,13 @@
                 <w:b/>
               </w:rPr>
             </w:pPr>
+            <w:r>
+              <w:rPr>
+                <w:rFonts w:asciiTheme="minorHAnsi" w:hAnsiTheme="minorHAnsi"/>
+                <w:b/>
+              </w:rPr>
+              <w:t>LAFJ09029509</w:t>
+            </w:r>
           </w:p>
         </w:tc>
       </w:tr>
@@ -601,7 +608,6 @@
                 <w:b/>
               </w:rPr>
             </w:pPr>
-            <w:proofErr w:type="spellStart"/>
             <w:r>
               <w:rPr>
                 <w:rFonts w:asciiTheme="minorHAnsi" w:hAnsiTheme="minorHAnsi"/>
@@ -609,7 +615,6 @@
               </w:rPr>
               <w:t>Najjar</w:t>
             </w:r>
-            <w:proofErr w:type="spellEnd"/>
           </w:p>
         </w:tc>
         <w:tc>
@@ -741,6 +746,13 @@
                 <w:b/>
               </w:rPr>
             </w:pPr>
+            <w:r>
+              <w:rPr>
+                <w:rFonts w:asciiTheme="minorHAnsi" w:hAnsiTheme="minorHAnsi"/>
+                <w:b/>
+              </w:rPr>
+              <w:t>BRUJ10099807</w:t>
+            </w:r>
           </w:p>
         </w:tc>
       </w:tr>
@@ -1033,27 +1045,7 @@
             <w:sz w:val="28"/>
             <w:szCs w:val="28"/>
           </w:rPr>
-          <w:t xml:space="preserve">El </w:t>
-        </w:r>
-        <w:proofErr w:type="spellStart"/>
-        <w:r>
-          <w:rPr>
-            <w:rFonts w:asciiTheme="minorHAnsi" w:hAnsiTheme="minorHAnsi"/>
-            <w:b/>
-            <w:sz w:val="28"/>
-            <w:szCs w:val="28"/>
-          </w:rPr>
-          <w:t>Guemhioui</w:t>
-        </w:r>
-        <w:proofErr w:type="spellEnd"/>
-        <w:r>
-          <w:rPr>
-            <w:rFonts w:asciiTheme="minorHAnsi" w:hAnsiTheme="minorHAnsi"/>
-            <w:b/>
-            <w:sz w:val="28"/>
-            <w:szCs w:val="28"/>
-          </w:rPr>
-          <w:t xml:space="preserve"> Karim</w:t>
+          <w:t>El Guemhioui Karim</w:t>
         </w:r>
       </w:hyperlink>
     </w:p>
@@ -2837,222 +2829,182 @@
         </w:rPr>
         <w:t xml:space="preserve">L’agence de location de véhicules </w:t>
       </w:r>
-      <w:proofErr w:type="spellStart"/>
       <w:r>
         <w:rPr>
           <w:rFonts w:asciiTheme="minorHAnsi" w:hAnsiTheme="minorHAnsi"/>
           <w:b/>
           <w:bCs/>
         </w:rPr>
-        <w:t>Locar</w:t>
-      </w:r>
-      <w:proofErr w:type="spellEnd"/>
+        <w:t xml:space="preserve">Locar-Xpress </w:t>
+      </w:r>
+      <w:r>
+        <w:rPr>
+          <w:rFonts w:asciiTheme="minorHAnsi" w:hAnsiTheme="minorHAnsi"/>
+        </w:rPr>
+        <w:t>est une petite entreprise qui a vu exploser son chiffre d’affaires de l’année 2020 en raison de la pandémie de la COVID-19. Effectivement, une bonne partie de la population cherch</w:t>
+      </w:r>
+      <w:r>
+        <w:rPr>
+          <w:rFonts w:asciiTheme="minorHAnsi" w:hAnsiTheme="minorHAnsi"/>
+        </w:rPr>
+        <w:t>ait</w:t>
+      </w:r>
+      <w:r>
+        <w:rPr>
+          <w:rFonts w:asciiTheme="minorHAnsi" w:hAnsiTheme="minorHAnsi"/>
+        </w:rPr>
+        <w:t xml:space="preserve"> à s’échapper de la ville et du confinement imposé par le gouvernement ce qui </w:t>
+      </w:r>
+      <w:r>
+        <w:rPr>
+          <w:rFonts w:asciiTheme="minorHAnsi" w:hAnsiTheme="minorHAnsi"/>
+        </w:rPr>
+        <w:t xml:space="preserve">a </w:t>
+      </w:r>
+      <w:r>
+        <w:rPr>
+          <w:rFonts w:asciiTheme="minorHAnsi" w:hAnsiTheme="minorHAnsi"/>
+        </w:rPr>
+        <w:t>résult</w:t>
+      </w:r>
+      <w:r>
+        <w:rPr>
+          <w:rFonts w:asciiTheme="minorHAnsi" w:hAnsiTheme="minorHAnsi"/>
+        </w:rPr>
+        <w:t>é</w:t>
+      </w:r>
+      <w:r>
+        <w:rPr>
+          <w:rFonts w:asciiTheme="minorHAnsi" w:hAnsiTheme="minorHAnsi"/>
+        </w:rPr>
+        <w:t xml:space="preserve"> à une forte augmentation de</w:t>
+      </w:r>
+      <w:r>
+        <w:rPr>
+          <w:rFonts w:asciiTheme="minorHAnsi" w:hAnsiTheme="minorHAnsi"/>
+        </w:rPr>
+        <w:t>s</w:t>
+      </w:r>
+      <w:r>
+        <w:rPr>
+          <w:rFonts w:asciiTheme="minorHAnsi" w:hAnsiTheme="minorHAnsi"/>
+        </w:rPr>
+        <w:t xml:space="preserve"> contrats de location. </w:t>
+      </w:r>
+      <w:r>
+        <w:rPr>
+          <w:rFonts w:asciiTheme="minorHAnsi" w:hAnsiTheme="minorHAnsi"/>
+        </w:rPr>
+        <w:t xml:space="preserve">Cependant, </w:t>
+      </w:r>
+      <w:r>
+        <w:rPr>
+          <w:rFonts w:asciiTheme="minorHAnsi" w:hAnsiTheme="minorHAnsi"/>
+        </w:rPr>
+        <w:t xml:space="preserve">ce </w:t>
+      </w:r>
+      <w:r>
+        <w:rPr>
+          <w:rFonts w:asciiTheme="minorHAnsi" w:hAnsiTheme="minorHAnsi"/>
+        </w:rPr>
+        <w:t xml:space="preserve">qui devait être une bonne nouvelle est devenu un problème majeur puisque </w:t>
+      </w:r>
       <w:r>
         <w:rPr>
           <w:rFonts w:asciiTheme="minorHAnsi" w:hAnsiTheme="minorHAnsi"/>
           <w:b/>
           <w:bCs/>
         </w:rPr>
-        <w:t xml:space="preserve">-Xpress </w:t>
-      </w:r>
-      <w:r>
-        <w:rPr>
-          <w:rFonts w:asciiTheme="minorHAnsi" w:hAnsiTheme="minorHAnsi"/>
-        </w:rPr>
-        <w:t>est une petite entreprise qui a vu exploser son chiffre d’affaires de l’année 2020 en raison de la pandémie de la COVID-19. Effectivement, une bonne partie de la population cherch</w:t>
-      </w:r>
-      <w:r>
-        <w:rPr>
-          <w:rFonts w:asciiTheme="minorHAnsi" w:hAnsiTheme="minorHAnsi"/>
-        </w:rPr>
-        <w:t>ait</w:t>
-      </w:r>
-      <w:r>
-        <w:rPr>
-          <w:rFonts w:asciiTheme="minorHAnsi" w:hAnsiTheme="minorHAnsi"/>
-        </w:rPr>
-        <w:t xml:space="preserve"> à s’échapper de la ville et du confinement imposé par le gouvernement ce qui </w:t>
-      </w:r>
-      <w:r>
-        <w:rPr>
-          <w:rFonts w:asciiTheme="minorHAnsi" w:hAnsiTheme="minorHAnsi"/>
-        </w:rPr>
-        <w:t xml:space="preserve">a </w:t>
-      </w:r>
-      <w:r>
-        <w:rPr>
-          <w:rFonts w:asciiTheme="minorHAnsi" w:hAnsiTheme="minorHAnsi"/>
-        </w:rPr>
-        <w:t>résult</w:t>
-      </w:r>
-      <w:r>
-        <w:rPr>
-          <w:rFonts w:asciiTheme="minorHAnsi" w:hAnsiTheme="minorHAnsi"/>
-        </w:rPr>
-        <w:t>é</w:t>
-      </w:r>
-      <w:r>
-        <w:rPr>
-          <w:rFonts w:asciiTheme="minorHAnsi" w:hAnsiTheme="minorHAnsi"/>
-        </w:rPr>
-        <w:t xml:space="preserve"> à une forte augmentation de</w:t>
-      </w:r>
-      <w:r>
-        <w:rPr>
-          <w:rFonts w:asciiTheme="minorHAnsi" w:hAnsiTheme="minorHAnsi"/>
-        </w:rPr>
-        <w:t>s</w:t>
-      </w:r>
-      <w:r>
-        <w:rPr>
-          <w:rFonts w:asciiTheme="minorHAnsi" w:hAnsiTheme="minorHAnsi"/>
-        </w:rPr>
-        <w:t xml:space="preserve"> contrats de location. </w:t>
-      </w:r>
-      <w:r>
-        <w:rPr>
-          <w:rFonts w:asciiTheme="minorHAnsi" w:hAnsiTheme="minorHAnsi"/>
-        </w:rPr>
-        <w:t xml:space="preserve">Cependant, </w:t>
-      </w:r>
-      <w:r>
-        <w:rPr>
-          <w:rFonts w:asciiTheme="minorHAnsi" w:hAnsiTheme="minorHAnsi"/>
-        </w:rPr>
-        <w:t xml:space="preserve">ce </w:t>
-      </w:r>
-      <w:r>
-        <w:rPr>
-          <w:rFonts w:asciiTheme="minorHAnsi" w:hAnsiTheme="minorHAnsi"/>
-        </w:rPr>
-        <w:t xml:space="preserve">qui devait être une bonne nouvelle est devenu un problème majeur puisque </w:t>
-      </w:r>
-      <w:proofErr w:type="spellStart"/>
+        <w:t>Locar-Xpress</w:t>
+      </w:r>
+      <w:r>
+        <w:rPr>
+          <w:rFonts w:asciiTheme="minorHAnsi" w:hAnsiTheme="minorHAnsi"/>
+        </w:rPr>
+        <w:t xml:space="preserve"> n’arrive plus à répondre à la demande et perd des clients.</w:t>
+      </w:r>
+    </w:p>
+    <w:p>
+      <w:pPr>
+        <w:rPr>
+          <w:rFonts w:asciiTheme="minorHAnsi" w:hAnsiTheme="minorHAnsi"/>
+        </w:rPr>
+      </w:pPr>
+    </w:p>
+    <w:p>
+      <w:pPr>
+        <w:rPr>
+          <w:rFonts w:asciiTheme="minorHAnsi" w:hAnsiTheme="minorHAnsi"/>
+        </w:rPr>
+      </w:pPr>
+      <w:r>
+        <w:rPr>
+          <w:rFonts w:asciiTheme="minorHAnsi" w:hAnsiTheme="minorHAnsi"/>
+        </w:rPr>
+        <w:t xml:space="preserve">Devant cette situation, </w:t>
+      </w:r>
       <w:r>
         <w:rPr>
           <w:rFonts w:asciiTheme="minorHAnsi" w:hAnsiTheme="minorHAnsi"/>
           <w:b/>
           <w:bCs/>
         </w:rPr>
-        <w:t>Locar</w:t>
-      </w:r>
-      <w:proofErr w:type="spellEnd"/>
+        <w:t>Locar-Xpress</w:t>
+      </w:r>
+      <w:r>
+        <w:rPr>
+          <w:rFonts w:asciiTheme="minorHAnsi" w:hAnsiTheme="minorHAnsi"/>
+        </w:rPr>
+        <w:t xml:space="preserve"> a décidé de </w:t>
+      </w:r>
+      <w:r>
+        <w:rPr>
+          <w:rFonts w:asciiTheme="minorHAnsi" w:hAnsiTheme="minorHAnsi"/>
+        </w:rPr>
+        <w:t>moderniser son système de gestion de locations qui est archaïque afin d’augmenter la productivité</w:t>
+      </w:r>
+      <w:r>
+        <w:rPr>
+          <w:rFonts w:asciiTheme="minorHAnsi" w:hAnsiTheme="minorHAnsi"/>
+        </w:rPr>
+        <w:t xml:space="preserve"> et fidéliser ses clients</w:t>
+      </w:r>
+      <w:r>
+        <w:rPr>
+          <w:rFonts w:asciiTheme="minorHAnsi" w:hAnsiTheme="minorHAnsi"/>
+        </w:rPr>
+        <w:t xml:space="preserve">. </w:t>
+      </w:r>
+    </w:p>
+    <w:p>
+      <w:pPr>
+        <w:pStyle w:val="Heading3"/>
+      </w:pPr>
+      <w:bookmarkStart w:id="3" w:name="_Toc87457456"/>
+      <w:r>
+        <w:t>Objectif</w:t>
+      </w:r>
+      <w:bookmarkEnd w:id="3"/>
+    </w:p>
+    <w:p>
+      <w:pPr>
+        <w:rPr>
+          <w:rFonts w:asciiTheme="minorHAnsi" w:hAnsiTheme="minorHAnsi"/>
+        </w:rPr>
+      </w:pPr>
+      <w:r>
+        <w:rPr>
+          <w:rFonts w:asciiTheme="minorHAnsi" w:hAnsiTheme="minorHAnsi"/>
+        </w:rPr>
+        <w:t xml:space="preserve">Nous sommes mandatés par </w:t>
+      </w:r>
       <w:r>
         <w:rPr>
           <w:rFonts w:asciiTheme="minorHAnsi" w:hAnsiTheme="minorHAnsi"/>
           <w:b/>
           <w:bCs/>
         </w:rPr>
-        <w:t>-Xpress</w:t>
-      </w:r>
-      <w:r>
-        <w:rPr>
-          <w:rFonts w:asciiTheme="minorHAnsi" w:hAnsiTheme="minorHAnsi"/>
-        </w:rPr>
-        <w:t xml:space="preserve"> n’arrive plus à répondre à la demande et perd des clients.</w:t>
-      </w:r>
-    </w:p>
-    <w:p>
-      <w:pPr>
-        <w:rPr>
-          <w:rFonts w:asciiTheme="minorHAnsi" w:hAnsiTheme="minorHAnsi"/>
-        </w:rPr>
-      </w:pPr>
-    </w:p>
-    <w:p>
-      <w:pPr>
-        <w:rPr>
-          <w:rFonts w:asciiTheme="minorHAnsi" w:hAnsiTheme="minorHAnsi"/>
-        </w:rPr>
-      </w:pPr>
-      <w:r>
-        <w:rPr>
-          <w:rFonts w:asciiTheme="minorHAnsi" w:hAnsiTheme="minorHAnsi"/>
-        </w:rPr>
-        <w:t xml:space="preserve">Devant cette situation, </w:t>
-      </w:r>
-      <w:proofErr w:type="spellStart"/>
-      <w:r>
-        <w:rPr>
-          <w:rFonts w:asciiTheme="minorHAnsi" w:hAnsiTheme="minorHAnsi"/>
-          <w:b/>
-          <w:bCs/>
-        </w:rPr>
-        <w:t>Locar</w:t>
-      </w:r>
-      <w:proofErr w:type="spellEnd"/>
-      <w:r>
-        <w:rPr>
-          <w:rFonts w:asciiTheme="minorHAnsi" w:hAnsiTheme="minorHAnsi"/>
-          <w:b/>
-          <w:bCs/>
-        </w:rPr>
-        <w:t>-Xpress</w:t>
-      </w:r>
-      <w:r>
-        <w:rPr>
-          <w:rFonts w:asciiTheme="minorHAnsi" w:hAnsiTheme="minorHAnsi"/>
-        </w:rPr>
-        <w:t xml:space="preserve"> a décidé de </w:t>
-      </w:r>
-      <w:r>
-        <w:rPr>
-          <w:rFonts w:asciiTheme="minorHAnsi" w:hAnsiTheme="minorHAnsi"/>
-        </w:rPr>
-        <w:t>moderniser son système de gestion de locations qui est archaïque afin d’augmenter la productivité</w:t>
-      </w:r>
-      <w:r>
-        <w:rPr>
-          <w:rFonts w:asciiTheme="minorHAnsi" w:hAnsiTheme="minorHAnsi"/>
-        </w:rPr>
-        <w:t xml:space="preserve"> et fidéliser ses clients</w:t>
-      </w:r>
-      <w:r>
-        <w:rPr>
-          <w:rFonts w:asciiTheme="minorHAnsi" w:hAnsiTheme="minorHAnsi"/>
-        </w:rPr>
-        <w:t xml:space="preserve">. </w:t>
-      </w:r>
-    </w:p>
-    <w:p>
-      <w:pPr>
-        <w:pStyle w:val="Heading3"/>
-      </w:pPr>
-      <w:bookmarkStart w:id="3" w:name="_Toc87457456"/>
-      <w:r>
-        <w:t>Objectif</w:t>
-      </w:r>
-      <w:bookmarkEnd w:id="3"/>
-    </w:p>
-    <w:p>
-      <w:pPr>
-        <w:rPr>
-          <w:rFonts w:asciiTheme="minorHAnsi" w:hAnsiTheme="minorHAnsi"/>
-        </w:rPr>
-      </w:pPr>
-      <w:r>
-        <w:rPr>
-          <w:rFonts w:asciiTheme="minorHAnsi" w:hAnsiTheme="minorHAnsi"/>
-        </w:rPr>
-        <w:t xml:space="preserve">Nous sommes mandatés par </w:t>
-      </w:r>
-      <w:proofErr w:type="spellStart"/>
-      <w:r>
-        <w:rPr>
-          <w:rFonts w:asciiTheme="minorHAnsi" w:hAnsiTheme="minorHAnsi"/>
-          <w:b/>
-          <w:bCs/>
-        </w:rPr>
-        <w:t>Locar</w:t>
-      </w:r>
-      <w:proofErr w:type="spellEnd"/>
-      <w:r>
-        <w:rPr>
-          <w:rFonts w:asciiTheme="minorHAnsi" w:hAnsiTheme="minorHAnsi"/>
-          <w:b/>
-          <w:bCs/>
-        </w:rPr>
-        <w:t>-Xpress</w:t>
+        <w:t>Locar-Xpress</w:t>
       </w:r>
       <w:r>
         <w:rPr>
@@ -4397,7 +4349,19 @@
         <w:rPr>
           <w:rFonts w:asciiTheme="minorHAnsi" w:hAnsiTheme="minorHAnsi"/>
         </w:rPr>
-        <w:t xml:space="preserve">Ce modèle sera décrit par l’identification de tous les cas d’utilisation appropriés et leur ordonnance selon leur priorité. Les deux cas prioritaires seront détaillés. Ensuite, une présentation d’un diagramme de cas d’utilisation utilisant tous ceux nommés précédemment sera présenté. </w:t>
+        <w:t>Ce modèle sera décrit par l’identification de tous les cas d’utilisation appropriés et leur ordonnance selon leur priorité. Les deux cas prioritaires seront détaillés. Ensuite, une présentation d’un diagramme de cas d’utilisation utilisant tous ceux nommés précédemment sera présenté</w:t>
+      </w:r>
+      <w:r>
+        <w:rPr>
+          <w:rFonts w:asciiTheme="minorHAnsi" w:hAnsiTheme="minorHAnsi"/>
+        </w:rPr>
+        <w:t>e</w:t>
+      </w:r>
+      <w:r>
+        <w:rPr>
+          <w:rFonts w:asciiTheme="minorHAnsi" w:hAnsiTheme="minorHAnsi"/>
+        </w:rPr>
+        <w:t xml:space="preserve">. </w:t>
       </w:r>
       <w:r>
         <w:rPr>
@@ -4435,23 +4399,13 @@
         </w:rPr>
         <w:t xml:space="preserve">Les cas d’utilisation permettront de recueillir, d’analyser et d’organiser les besoins de </w:t>
       </w:r>
-      <w:proofErr w:type="spellStart"/>
       <w:r>
         <w:rPr>
           <w:rFonts w:asciiTheme="minorHAnsi" w:hAnsiTheme="minorHAnsi"/>
           <w:b/>
           <w:bCs/>
         </w:rPr>
-        <w:t>Locar</w:t>
-      </w:r>
-      <w:proofErr w:type="spellEnd"/>
-      <w:r>
-        <w:rPr>
-          <w:rFonts w:asciiTheme="minorHAnsi" w:hAnsiTheme="minorHAnsi"/>
-          <w:b/>
-          <w:bCs/>
-        </w:rPr>
-        <w:t>-Xpress</w:t>
+        <w:t>Locar-Xpress</w:t>
       </w:r>
       <w:r>
         <w:rPr>
@@ -4714,19 +4668,8 @@
                 <w:sz w:val="20"/>
                 <w:szCs w:val="20"/>
               </w:rPr>
-              <w:t xml:space="preserve"> préposé utilise le système </w:t>
-            </w:r>
-            <w:proofErr w:type="spellStart"/>
-            <w:r>
-              <w:rPr>
-                <w:rFonts w:asciiTheme="minorHAnsi" w:eastAsia="Times New Roman" w:hAnsiTheme="minorHAnsi"/>
-                <w:color w:val="000000"/>
-                <w:sz w:val="20"/>
-                <w:szCs w:val="20"/>
-              </w:rPr>
-              <w:t>LocoSys</w:t>
-            </w:r>
-            <w:proofErr w:type="spellEnd"/>
+              <w:t xml:space="preserve"> préposé utilise le système LocoSys</w:t>
+            </w:r>
             <w:r>
               <w:rPr>
                 <w:rFonts w:asciiTheme="minorHAnsi" w:eastAsia="Times New Roman" w:hAnsiTheme="minorHAnsi"/>
@@ -5007,25 +4950,7 @@
                 <w:sz w:val="20"/>
                 <w:szCs w:val="20"/>
               </w:rPr>
-              <w:t xml:space="preserve">Le préposé inspecte le véhicule et utilise le système </w:t>
-            </w:r>
-            <w:proofErr w:type="spellStart"/>
-            <w:r>
-              <w:rPr>
-                <w:rFonts w:asciiTheme="minorHAnsi" w:hAnsiTheme="minorHAnsi"/>
-                <w:sz w:val="20"/>
-                <w:szCs w:val="20"/>
-              </w:rPr>
-              <w:t>LocoSys</w:t>
-            </w:r>
-            <w:proofErr w:type="spellEnd"/>
-            <w:r>
-              <w:rPr>
-                <w:rFonts w:asciiTheme="minorHAnsi" w:hAnsiTheme="minorHAnsi"/>
-                <w:sz w:val="20"/>
-                <w:szCs w:val="20"/>
-              </w:rPr>
-              <w:t xml:space="preserve"> calculer la facture finale et traiter le paiement. </w:t>
+              <w:t xml:space="preserve">Le préposé inspecte le véhicule et utilise le système LocoSys calculer la facture finale et traiter le paiement. </w:t>
             </w:r>
           </w:p>
           <w:p>
@@ -5351,13 +5276,7 @@
               <w:rPr>
                 <w:rFonts w:asciiTheme="minorHAnsi" w:hAnsiTheme="minorHAnsi"/>
               </w:rPr>
-              <w:t>Service</w:t>
-            </w:r>
-            <w:r>
-              <w:rPr>
-                <w:rFonts w:asciiTheme="minorHAnsi" w:hAnsiTheme="minorHAnsi"/>
-              </w:rPr>
-              <w:t xml:space="preserve"> d’autorisation de crédit</w:t>
+              <w:t>Service d’autorisation de crédit</w:t>
             </w:r>
           </w:p>
         </w:tc>
@@ -7842,19 +7761,7 @@
               <w:rPr>
                 <w:rFonts w:asciiTheme="minorHAnsi" w:eastAsia="Times New Roman" w:hAnsiTheme="minorHAnsi" w:cs="Times New Roman"/>
               </w:rPr>
-              <w:t>14</w:t>
-            </w:r>
-            <w:r>
-              <w:rPr>
-                <w:rFonts w:asciiTheme="minorHAnsi" w:eastAsia="Times New Roman" w:hAnsiTheme="minorHAnsi" w:cs="Times New Roman"/>
-              </w:rPr>
-              <w:t>. Le système enregistre le choix</w:t>
-            </w:r>
-            <w:r>
-              <w:rPr>
-                <w:rFonts w:asciiTheme="minorHAnsi" w:eastAsia="Times New Roman" w:hAnsiTheme="minorHAnsi" w:cs="Times New Roman"/>
-              </w:rPr>
-              <w:t>.</w:t>
+              <w:t>14. Le système enregistre le choix.</w:t>
             </w:r>
           </w:p>
         </w:tc>
@@ -7877,19 +7784,7 @@
               <w:rPr>
                 <w:rFonts w:asciiTheme="minorHAnsi" w:eastAsia="Times New Roman" w:hAnsiTheme="minorHAnsi" w:cs="Times New Roman"/>
               </w:rPr>
-              <w:t>1</w:t>
-            </w:r>
-            <w:r>
-              <w:rPr>
-                <w:rFonts w:asciiTheme="minorHAnsi" w:eastAsia="Times New Roman" w:hAnsiTheme="minorHAnsi" w:cs="Times New Roman"/>
-              </w:rPr>
-              <w:t>5</w:t>
-            </w:r>
-            <w:r>
-              <w:rPr>
-                <w:rFonts w:asciiTheme="minorHAnsi" w:eastAsia="Times New Roman" w:hAnsiTheme="minorHAnsi" w:cs="Times New Roman"/>
-              </w:rPr>
-              <w:t xml:space="preserve">. </w:t>
+              <w:t xml:space="preserve">15. </w:t>
             </w:r>
             <w:r>
               <w:rPr>
@@ -7972,19 +7867,7 @@
               <w:rPr>
                 <w:rFonts w:asciiTheme="minorHAnsi" w:eastAsia="Times New Roman" w:hAnsiTheme="minorHAnsi" w:cs="Times New Roman"/>
               </w:rPr>
-              <w:t>1</w:t>
-            </w:r>
-            <w:r>
-              <w:rPr>
-                <w:rFonts w:asciiTheme="minorHAnsi" w:eastAsia="Times New Roman" w:hAnsiTheme="minorHAnsi" w:cs="Times New Roman"/>
-              </w:rPr>
-              <w:t>7</w:t>
-            </w:r>
-            <w:r>
-              <w:rPr>
-                <w:rFonts w:asciiTheme="minorHAnsi" w:eastAsia="Times New Roman" w:hAnsiTheme="minorHAnsi" w:cs="Times New Roman"/>
-              </w:rPr>
-              <w:t>.</w:t>
+              <w:t>17.</w:t>
             </w:r>
             <w:r>
               <w:rPr>
@@ -8323,7 +8206,6 @@
           <w:szCs w:val="24"/>
         </w:rPr>
       </w:pPr>
-      <w:proofErr w:type="gramStart"/>
       <w:r>
         <w:rPr>
           <w:rFonts w:asciiTheme="minorHAnsi" w:eastAsia="Times New Roman" w:hAnsiTheme="minorHAnsi"/>
@@ -8331,17 +8213,7 @@
           <w:bCs/>
           <w:color w:val="000000"/>
         </w:rPr>
-        <w:t>a</w:t>
-      </w:r>
-      <w:proofErr w:type="gramEnd"/>
-      <w:r>
-        <w:rPr>
-          <w:rFonts w:asciiTheme="minorHAnsi" w:eastAsia="Times New Roman" w:hAnsiTheme="minorHAnsi"/>
-          <w:b/>
-          <w:bCs/>
-          <w:color w:val="000000"/>
-        </w:rPr>
-        <w:t xml:space="preserve">* </w:t>
+        <w:t xml:space="preserve">a* </w:t>
       </w:r>
       <w:r>
         <w:rPr>
@@ -8541,7 +8413,6 @@
           <w:szCs w:val="24"/>
         </w:rPr>
       </w:pPr>
-      <w:proofErr w:type="gramStart"/>
       <w:r>
         <w:rPr>
           <w:rFonts w:asciiTheme="minorHAnsi" w:eastAsia="Times New Roman" w:hAnsiTheme="minorHAnsi"/>
@@ -8549,17 +8420,7 @@
           <w:bCs/>
           <w:color w:val="000000"/>
         </w:rPr>
-        <w:t>b</w:t>
-      </w:r>
-      <w:proofErr w:type="gramEnd"/>
-      <w:r>
-        <w:rPr>
-          <w:rFonts w:asciiTheme="minorHAnsi" w:eastAsia="Times New Roman" w:hAnsiTheme="minorHAnsi"/>
-          <w:b/>
-          <w:bCs/>
-          <w:color w:val="000000"/>
-        </w:rPr>
-        <w:t xml:space="preserve">* </w:t>
+        <w:t xml:space="preserve">b* </w:t>
       </w:r>
       <w:r>
         <w:rPr>
@@ -8751,27 +8612,7 @@
           <w:iCs/>
           <w:color w:val="000000"/>
         </w:rPr>
-        <w:t>« </w:t>
-      </w:r>
-      <w:proofErr w:type="spellStart"/>
-      <w:r>
-        <w:rPr>
-          <w:rFonts w:asciiTheme="minorHAnsi" w:eastAsia="Times New Roman" w:hAnsiTheme="minorHAnsi"/>
-          <w:i/>
-          <w:iCs/>
-          <w:color w:val="000000"/>
-        </w:rPr>
-        <w:t>superuser</w:t>
-      </w:r>
-      <w:proofErr w:type="spellEnd"/>
-      <w:r>
-        <w:rPr>
-          <w:rFonts w:asciiTheme="minorHAnsi" w:eastAsia="Times New Roman" w:hAnsiTheme="minorHAnsi"/>
-          <w:i/>
-          <w:iCs/>
-          <w:color w:val="000000"/>
-        </w:rPr>
-        <w:t> »</w:t>
+        <w:t>« superuser »</w:t>
       </w:r>
       <w:r>
         <w:rPr>
@@ -10339,49 +10180,7 @@
                 <w:rFonts w:asciiTheme="minorHAnsi" w:hAnsiTheme="minorHAnsi"/>
                 <w:color w:val="000000"/>
               </w:rPr>
-              <w:t xml:space="preserve"> </w:t>
-            </w:r>
-            <w:r>
-              <w:rPr>
-                <w:rFonts w:asciiTheme="minorHAnsi" w:hAnsiTheme="minorHAnsi"/>
-                <w:color w:val="000000"/>
-              </w:rPr>
-              <w:t>Le système compare la date et l’heure d</w:t>
-            </w:r>
-            <w:r>
-              <w:rPr>
-                <w:rFonts w:asciiTheme="minorHAnsi" w:hAnsiTheme="minorHAnsi"/>
-                <w:color w:val="000000"/>
-              </w:rPr>
-              <w:t>u</w:t>
-            </w:r>
-            <w:r>
-              <w:rPr>
-                <w:rFonts w:asciiTheme="minorHAnsi" w:hAnsiTheme="minorHAnsi"/>
-                <w:color w:val="000000"/>
-              </w:rPr>
-              <w:t xml:space="preserve"> retour </w:t>
-            </w:r>
-            <w:r>
-              <w:rPr>
-                <w:rFonts w:asciiTheme="minorHAnsi" w:hAnsiTheme="minorHAnsi"/>
-                <w:color w:val="000000"/>
-              </w:rPr>
-              <w:t xml:space="preserve">avec celles indiquées </w:t>
-            </w:r>
-            <w:r>
-              <w:rPr>
-                <w:rFonts w:asciiTheme="minorHAnsi" w:hAnsiTheme="minorHAnsi"/>
-                <w:color w:val="000000"/>
-              </w:rPr>
-              <w:t xml:space="preserve">dans le contrat de location </w:t>
-            </w:r>
-            <w:r>
-              <w:rPr>
-                <w:rFonts w:asciiTheme="minorHAnsi" w:hAnsiTheme="minorHAnsi"/>
-                <w:color w:val="000000"/>
-              </w:rPr>
-              <w:t>et enregistre l’information pour la facturation.</w:t>
+              <w:t xml:space="preserve"> Le système compare la date et l’heure du retour avec celles indiquées dans le contrat de location et enregistre l’information pour la facturation.</w:t>
             </w:r>
           </w:p>
         </w:tc>
@@ -10451,19 +10250,6 @@
                 <w:rFonts w:asciiTheme="minorHAnsi" w:eastAsia="Times New Roman" w:hAnsiTheme="minorHAnsi" w:cs="Times New Roman"/>
               </w:rPr>
             </w:pPr>
-            <w:r>
-              <w:rPr>
-                <w:rFonts w:asciiTheme="minorHAnsi" w:eastAsia="Times New Roman" w:hAnsiTheme="minorHAnsi" w:cs="Times New Roman"/>
-              </w:rPr>
-              <w:t>8.</w:t>
-            </w:r>
-            <w:r>
-              <w:rPr>
-                <w:rFonts w:asciiTheme="minorHAnsi" w:eastAsia="Times New Roman" w:hAnsiTheme="minorHAnsi"/>
-                <w:color w:val="000000"/>
-              </w:rPr>
-              <w:t xml:space="preserve"> Le préposé vérifie si le véhicule est disponible.</w:t>
-            </w:r>
           </w:p>
         </w:tc>
         <w:tc>
@@ -10483,7 +10269,19 @@
               <w:rPr>
                 <w:rFonts w:asciiTheme="minorHAnsi" w:eastAsia="Times New Roman" w:hAnsiTheme="minorHAnsi" w:cs="Times New Roman"/>
               </w:rPr>
-              <w:t xml:space="preserve"> </w:t>
+              <w:t>8</w:t>
+            </w:r>
+            <w:r>
+              <w:rPr>
+                <w:rFonts w:asciiTheme="minorHAnsi" w:eastAsia="Times New Roman" w:hAnsiTheme="minorHAnsi" w:cs="Times New Roman"/>
+              </w:rPr>
+              <w:t>.</w:t>
+            </w:r>
+            <w:r>
+              <w:rPr>
+                <w:rFonts w:asciiTheme="minorHAnsi" w:eastAsia="Times New Roman" w:hAnsiTheme="minorHAnsi" w:cs="Times New Roman"/>
+              </w:rPr>
+              <w:t xml:space="preserve"> Le système affiche la facture.</w:t>
             </w:r>
           </w:p>
         </w:tc>
@@ -10504,6 +10302,34 @@
                 <w:rFonts w:asciiTheme="minorHAnsi" w:eastAsia="Times New Roman" w:hAnsiTheme="minorHAnsi" w:cs="Times New Roman"/>
               </w:rPr>
             </w:pPr>
+            <w:r>
+              <w:rPr>
+                <w:rFonts w:asciiTheme="minorHAnsi" w:eastAsia="Times New Roman" w:hAnsiTheme="minorHAnsi" w:cs="Times New Roman"/>
+              </w:rPr>
+              <w:t>9</w:t>
+            </w:r>
+            <w:r>
+              <w:rPr>
+                <w:rFonts w:asciiTheme="minorHAnsi" w:eastAsia="Times New Roman" w:hAnsiTheme="minorHAnsi" w:cs="Times New Roman"/>
+              </w:rPr>
+              <w:t xml:space="preserve">. </w:t>
+            </w:r>
+            <w:r>
+              <w:rPr>
+                <w:rFonts w:asciiTheme="minorHAnsi" w:eastAsia="Times New Roman" w:hAnsiTheme="minorHAnsi"/>
+                <w:b/>
+                <w:bCs/>
+                <w:color w:val="000000"/>
+              </w:rPr>
+              <w:t>Inclure « Traiter un paiement »</w:t>
+            </w:r>
+            <w:r>
+              <w:rPr>
+                <w:rFonts w:asciiTheme="minorHAnsi" w:eastAsia="Times New Roman" w:hAnsiTheme="minorHAnsi"/>
+                <w:color w:val="000000"/>
+              </w:rPr>
+              <w:t xml:space="preserve"> </w:t>
+            </w:r>
           </w:p>
         </w:tc>
         <w:tc>
@@ -10519,24 +10345,6 @@
                 <w:rFonts w:asciiTheme="minorHAnsi" w:eastAsia="Times New Roman" w:hAnsiTheme="minorHAnsi" w:cs="Times New Roman"/>
               </w:rPr>
             </w:pPr>
-            <w:r>
-              <w:rPr>
-                <w:rFonts w:asciiTheme="minorHAnsi" w:eastAsia="Times New Roman" w:hAnsiTheme="minorHAnsi" w:cs="Times New Roman"/>
-              </w:rPr>
-              <w:t>9.</w:t>
-            </w:r>
-            <w:r>
-              <w:rPr>
-                <w:rFonts w:asciiTheme="minorHAnsi" w:eastAsia="Times New Roman" w:hAnsiTheme="minorHAnsi" w:cs="Times New Roman"/>
-              </w:rPr>
-              <w:t xml:space="preserve"> </w:t>
-            </w:r>
-            <w:r>
-              <w:rPr>
-                <w:rFonts w:asciiTheme="minorHAnsi" w:eastAsia="Times New Roman" w:hAnsiTheme="minorHAnsi" w:cs="Times New Roman"/>
-              </w:rPr>
-              <w:t>Le système affiche la facture.</w:t>
-            </w:r>
           </w:p>
         </w:tc>
       </w:tr>
@@ -10560,69 +10368,7 @@
               <w:rPr>
                 <w:rFonts w:asciiTheme="minorHAnsi" w:eastAsia="Times New Roman" w:hAnsiTheme="minorHAnsi" w:cs="Times New Roman"/>
               </w:rPr>
-              <w:t xml:space="preserve">10. </w:t>
-            </w:r>
-            <w:r>
-              <w:rPr>
-                <w:rFonts w:asciiTheme="minorHAnsi" w:eastAsia="Times New Roman" w:hAnsiTheme="minorHAnsi"/>
-                <w:b/>
-                <w:bCs/>
-                <w:color w:val="000000"/>
-              </w:rPr>
-              <w:t>Inclure « Traiter un paiement »</w:t>
-            </w:r>
-            <w:r>
-              <w:rPr>
-                <w:rFonts w:asciiTheme="minorHAnsi" w:eastAsia="Times New Roman" w:hAnsiTheme="minorHAnsi"/>
-                <w:color w:val="000000"/>
-              </w:rPr>
-              <w:t xml:space="preserve"> </w:t>
-            </w:r>
-          </w:p>
-        </w:tc>
-        <w:tc>
-          <w:tcPr>
-            <w:tcW w:w="4675" w:type="dxa"/>
-            <w:tcBorders>
-              <w:left w:val="single" w:sz="4" w:space="0" w:color="auto"/>
-            </w:tcBorders>
-          </w:tcPr>
-          <w:p>
-            <w:pPr>
-              <w:rPr>
-                <w:rFonts w:asciiTheme="minorHAnsi" w:eastAsia="Times New Roman" w:hAnsiTheme="minorHAnsi" w:cs="Times New Roman"/>
-              </w:rPr>
-            </w:pPr>
-          </w:p>
-        </w:tc>
-      </w:tr>
-      <w:tr>
-        <w:tc>
-          <w:tcPr>
-            <w:tcW w:w="4675" w:type="dxa"/>
-            <w:tcBorders>
-              <w:top w:val="nil"/>
-              <w:bottom w:val="nil"/>
-              <w:right w:val="single" w:sz="4" w:space="0" w:color="auto"/>
-            </w:tcBorders>
-          </w:tcPr>
-          <w:p>
-            <w:pPr>
-              <w:rPr>
-                <w:rFonts w:asciiTheme="minorHAnsi" w:eastAsia="Times New Roman" w:hAnsiTheme="minorHAnsi" w:cs="Times New Roman"/>
-              </w:rPr>
-            </w:pPr>
-            <w:r>
-              <w:rPr>
-                <w:rFonts w:asciiTheme="minorHAnsi" w:eastAsia="Times New Roman" w:hAnsiTheme="minorHAnsi" w:cs="Times New Roman"/>
-              </w:rPr>
-              <w:t>1</w:t>
-            </w:r>
-            <w:r>
-              <w:rPr>
-                <w:rFonts w:asciiTheme="minorHAnsi" w:eastAsia="Times New Roman" w:hAnsiTheme="minorHAnsi" w:cs="Times New Roman"/>
-              </w:rPr>
-              <w:t>1</w:t>
+              <w:t>10</w:t>
             </w:r>
             <w:r>
               <w:rPr>
@@ -10697,7 +10443,13 @@
               <w:rPr>
                 <w:rFonts w:asciiTheme="minorHAnsi" w:eastAsia="Times New Roman" w:hAnsiTheme="minorHAnsi" w:cs="Times New Roman"/>
               </w:rPr>
-              <w:t>12</w:t>
+              <w:t>1</w:t>
+            </w:r>
+            <w:r>
+              <w:rPr>
+                <w:rFonts w:asciiTheme="minorHAnsi" w:eastAsia="Times New Roman" w:hAnsiTheme="minorHAnsi" w:cs="Times New Roman"/>
+              </w:rPr>
+              <w:t>1</w:t>
             </w:r>
             <w:r>
               <w:rPr>
@@ -10852,7 +10604,6 @@
           <w:numId w:val="28"/>
         </w:numPr>
         <w:spacing w:line="240" w:lineRule="auto"/>
-        <w:ind w:left="1440" w:hanging="360"/>
         <w:textAlignment w:val="baseline"/>
         <w:rPr>
           <w:rFonts w:asciiTheme="minorHAnsi" w:eastAsia="Times New Roman" w:hAnsiTheme="minorHAnsi"/>
@@ -10874,7 +10625,6 @@
           <w:numId w:val="29"/>
         </w:numPr>
         <w:spacing w:line="240" w:lineRule="auto"/>
-        <w:ind w:left="2160" w:hanging="360"/>
         <w:textAlignment w:val="baseline"/>
         <w:rPr>
           <w:rFonts w:asciiTheme="minorHAnsi" w:eastAsia="Times New Roman" w:hAnsiTheme="minorHAnsi"/>
@@ -10890,7 +10640,6 @@
           <w:iCs/>
           <w:color w:val="000000"/>
         </w:rPr>
-        <w:lastRenderedPageBreak/>
         <w:t>Le système signale l’erreur à l’employé, enregistre l’erreur et entre dans un état valide.</w:t>
       </w:r>
     </w:p>
@@ -10901,7 +10650,6 @@
           <w:numId w:val="29"/>
         </w:numPr>
         <w:spacing w:line="240" w:lineRule="auto"/>
-        <w:ind w:left="2160" w:hanging="360"/>
         <w:textAlignment w:val="baseline"/>
         <w:rPr>
           <w:rFonts w:asciiTheme="minorHAnsi" w:eastAsia="Times New Roman" w:hAnsiTheme="minorHAnsi"/>
@@ -10917,6 +10665,7 @@
           <w:iCs/>
           <w:color w:val="000000"/>
         </w:rPr>
+        <w:lastRenderedPageBreak/>
         <w:t>L’employé rentre le numéro d’identification du contrat de location dans le système et continue le processus.</w:t>
       </w:r>
     </w:p>
@@ -11004,21 +10753,7 @@
           <w:rFonts w:asciiTheme="minorHAnsi" w:eastAsia="Times New Roman" w:hAnsiTheme="minorHAnsi"/>
           <w:color w:val="000000"/>
         </w:rPr>
-        <w:t xml:space="preserve"> La différence entre la date et l’heure de retour est de plus de 30 minutes de la date et </w:t>
-      </w:r>
-      <w:r>
-        <w:rPr>
-          <w:rFonts w:asciiTheme="minorHAnsi" w:eastAsia="Times New Roman" w:hAnsiTheme="minorHAnsi"/>
-          <w:color w:val="000000"/>
-        </w:rPr>
-        <w:t>l’heure indiqué</w:t>
-      </w:r>
-      <w:r>
-        <w:rPr>
-          <w:rFonts w:asciiTheme="minorHAnsi" w:eastAsia="Times New Roman" w:hAnsiTheme="minorHAnsi"/>
-          <w:color w:val="000000"/>
-        </w:rPr>
-        <w:t xml:space="preserve"> dans le contrat </w:t>
+        <w:t xml:space="preserve"> La différence entre la date et l’heure de retour est de plus de 30 minutes de la date et l’heure indiqué dans le contrat </w:t>
       </w:r>
     </w:p>
     <w:p>
@@ -11263,10 +10998,22 @@
     </w:p>
     <w:p>
       <w:pPr>
+        <w:rPr>
+          <w:sz w:val="32"/>
+          <w:szCs w:val="32"/>
+        </w:rPr>
+      </w:pPr>
+      <w:bookmarkStart w:id="15" w:name="_Toc87457468"/>
+      <w:r>
+        <w:br w:type="page"/>
+      </w:r>
+    </w:p>
+    <w:p>
+      <w:pPr>
         <w:pStyle w:val="Heading2"/>
       </w:pPr>
-      <w:bookmarkStart w:id="15" w:name="_Toc87457468"/>
-      <w:r>
+      <w:r>
+        <w:lastRenderedPageBreak/>
         <w:t>Diagramme</w:t>
       </w:r>
       <w:r>
@@ -11283,14 +11030,162 @@
           <w:rFonts w:asciiTheme="minorHAnsi" w:hAnsiTheme="minorHAnsi"/>
         </w:rPr>
       </w:pPr>
-      <w:proofErr w:type="spellStart"/>
-      <w:r>
-        <w:rPr>
-          <w:rFonts w:asciiTheme="minorHAnsi" w:hAnsiTheme="minorHAnsi"/>
-        </w:rPr>
-        <w:t>Sdfsdsf</w:t>
-      </w:r>
-      <w:proofErr w:type="spellEnd"/>
+    </w:p>
+    <w:p>
+      <w:pPr>
+        <w:pStyle w:val="ListParagraph"/>
+        <w:numPr>
+          <w:ilvl w:val="0"/>
+          <w:numId w:val="36"/>
+        </w:numPr>
+        <w:rPr>
+          <w:rFonts w:asciiTheme="minorHAnsi" w:hAnsiTheme="minorHAnsi"/>
+        </w:rPr>
+      </w:pPr>
+    </w:p>
+    <w:p>
+      <w:pPr>
+        <w:pStyle w:val="ListParagraph"/>
+        <w:rPr>
+          <w:rFonts w:asciiTheme="minorHAnsi" w:hAnsiTheme="minorHAnsi"/>
+        </w:rPr>
+      </w:pPr>
+      <w:r>
+        <w:rPr>
+          <w:noProof/>
+          <w:bdr w:val="none" w:sz="0" w:space="0" w:color="auto" w:frame="1"/>
+        </w:rPr>
+        <w:drawing>
+          <wp:inline distT="0" distB="0" distL="0" distR="0" wp14:anchorId="772FAC75" wp14:editId="60D8A609">
+            <wp:extent cx="5827750" cy="3703320"/>
+            <wp:effectExtent l="0" t="0" r="0" b="0"/>
+            <wp:docPr id="8" name="Picture 8" descr="Diagram&#10;&#10;Description automatically generated"/>
+            <wp:cNvGraphicFramePr>
+              <a:graphicFrameLocks xmlns:a="http://schemas.openxmlformats.org/drawingml/2006/main" noChangeAspect="1"/>
+            </wp:cNvGraphicFramePr>
+            <a:graphic xmlns:a="http://schemas.openxmlformats.org/drawingml/2006/main">
+              <a:graphicData uri="http://schemas.openxmlformats.org/drawingml/2006/picture">
+                <pic:pic xmlns:pic="http://schemas.openxmlformats.org/drawingml/2006/picture">
+                  <pic:nvPicPr>
+                    <pic:cNvPr id="8" name="Picture 8" descr="Diagram&#10;&#10;Description automatically generated"/>
+                    <pic:cNvPicPr>
+                      <a:picLocks noChangeAspect="1" noChangeArrowheads="1"/>
+                    </pic:cNvPicPr>
+                  </pic:nvPicPr>
+                  <pic:blipFill>
+                    <a:blip r:embed="rId11">
+                      <a:extLst>
+                        <a:ext uri="{28A0092B-C50C-407E-A947-70E740481C1C}">
+                          <a14:useLocalDpi xmlns:a14="http://schemas.microsoft.com/office/drawing/2010/main" val="0"/>
+                        </a:ext>
+                      </a:extLst>
+                    </a:blip>
+                    <a:srcRect/>
+                    <a:stretch>
+                      <a:fillRect/>
+                    </a:stretch>
+                  </pic:blipFill>
+                  <pic:spPr bwMode="auto">
+                    <a:xfrm>
+                      <a:off x="0" y="0"/>
+                      <a:ext cx="5840177" cy="3711217"/>
+                    </a:xfrm>
+                    <a:prstGeom prst="rect">
+                      <a:avLst/>
+                    </a:prstGeom>
+                    <a:noFill/>
+                    <a:ln>
+                      <a:noFill/>
+                    </a:ln>
+                  </pic:spPr>
+                </pic:pic>
+              </a:graphicData>
+            </a:graphic>
+          </wp:inline>
+        </w:drawing>
+      </w:r>
+    </w:p>
+    <w:p>
+      <w:pPr>
+        <w:pStyle w:val="ListParagraph"/>
+        <w:rPr>
+          <w:rFonts w:asciiTheme="minorHAnsi" w:hAnsiTheme="minorHAnsi"/>
+        </w:rPr>
+      </w:pPr>
+    </w:p>
+    <w:p>
+      <w:pPr>
+        <w:pStyle w:val="ListParagraph"/>
+        <w:numPr>
+          <w:ilvl w:val="0"/>
+          <w:numId w:val="36"/>
+        </w:numPr>
+        <w:rPr>
+          <w:rFonts w:asciiTheme="minorHAnsi" w:hAnsiTheme="minorHAnsi"/>
+        </w:rPr>
+      </w:pPr>
+    </w:p>
+    <w:p>
+      <w:pPr>
+        <w:rPr>
+          <w:rFonts w:asciiTheme="minorHAnsi" w:hAnsiTheme="minorHAnsi"/>
+        </w:rPr>
+      </w:pPr>
+      <w:r>
+        <w:rPr>
+          <w:noProof/>
+          <w:color w:val="000000"/>
+          <w:bdr w:val="none" w:sz="0" w:space="0" w:color="auto" w:frame="1"/>
+        </w:rPr>
+        <w:drawing>
+          <wp:inline distT="0" distB="0" distL="0" distR="0" wp14:anchorId="770B6966" wp14:editId="51757F0D">
+            <wp:extent cx="4358640" cy="2816639"/>
+            <wp:effectExtent l="0" t="0" r="0" b="0"/>
+            <wp:docPr id="9" name="Picture 9" descr="Diagram&#10;&#10;Description automatically generated"/>
+            <wp:cNvGraphicFramePr>
+              <a:graphicFrameLocks xmlns:a="http://schemas.openxmlformats.org/drawingml/2006/main" noChangeAspect="1"/>
+            </wp:cNvGraphicFramePr>
+            <a:graphic xmlns:a="http://schemas.openxmlformats.org/drawingml/2006/main">
+              <a:graphicData uri="http://schemas.openxmlformats.org/drawingml/2006/picture">
+                <pic:pic xmlns:pic="http://schemas.openxmlformats.org/drawingml/2006/picture">
+                  <pic:nvPicPr>
+                    <pic:cNvPr id="9" name="Picture 9" descr="Diagram&#10;&#10;Description automatically generated"/>
+                    <pic:cNvPicPr>
+                      <a:picLocks noChangeAspect="1" noChangeArrowheads="1"/>
+                    </pic:cNvPicPr>
+                  </pic:nvPicPr>
+                  <pic:blipFill>
+                    <a:blip r:embed="rId12" cstate="print">
+                      <a:extLst>
+                        <a:ext uri="{28A0092B-C50C-407E-A947-70E740481C1C}">
+                          <a14:useLocalDpi xmlns:a14="http://schemas.microsoft.com/office/drawing/2010/main" val="0"/>
+                        </a:ext>
+                      </a:extLst>
+                    </a:blip>
+                    <a:srcRect/>
+                    <a:stretch>
+                      <a:fillRect/>
+                    </a:stretch>
+                  </pic:blipFill>
+                  <pic:spPr bwMode="auto">
+                    <a:xfrm>
+                      <a:off x="0" y="0"/>
+                      <a:ext cx="4367439" cy="2822325"/>
+                    </a:xfrm>
+                    <a:prstGeom prst="rect">
+                      <a:avLst/>
+                    </a:prstGeom>
+                    <a:noFill/>
+                    <a:ln>
+                      <a:noFill/>
+                    </a:ln>
+                  </pic:spPr>
+                </pic:pic>
+              </a:graphicData>
+            </a:graphic>
+          </wp:inline>
+        </w:drawing>
+      </w:r>
     </w:p>
     <w:p>
       <w:pPr>
@@ -11305,6 +11200,7 @@
       </w:pPr>
       <w:bookmarkStart w:id="16" w:name="_Toc87457469"/>
       <w:r>
+        <w:lastRenderedPageBreak/>
         <w:t>Contrats</w:t>
       </w:r>
       <w:bookmarkEnd w:id="16"/>
@@ -11315,20 +11211,360 @@
           <w:rFonts w:asciiTheme="minorHAnsi" w:hAnsiTheme="minorHAnsi"/>
         </w:rPr>
       </w:pPr>
-      <w:proofErr w:type="spellStart"/>
-      <w:r>
-        <w:rPr>
-          <w:rFonts w:asciiTheme="minorHAnsi" w:hAnsiTheme="minorHAnsi"/>
-        </w:rPr>
-        <w:t>S</w:t>
-      </w:r>
-      <w:r>
-        <w:rPr>
-          <w:rFonts w:asciiTheme="minorHAnsi" w:hAnsiTheme="minorHAnsi"/>
-        </w:rPr>
-        <w:t>dfsdf</w:t>
-      </w:r>
-      <w:proofErr w:type="spellEnd"/>
+    </w:p>
+    <w:p>
+      <w:pPr>
+        <w:pBdr>
+          <w:top w:val="single" w:sz="4" w:space="1" w:color="auto"/>
+          <w:left w:val="single" w:sz="4" w:space="4" w:color="auto"/>
+          <w:bottom w:val="single" w:sz="4" w:space="1" w:color="auto"/>
+          <w:right w:val="single" w:sz="4" w:space="4" w:color="auto"/>
+        </w:pBdr>
+        <w:spacing w:line="240" w:lineRule="auto"/>
+        <w:rPr>
+          <w:rFonts w:asciiTheme="minorHAnsi" w:eastAsia="Times New Roman" w:hAnsiTheme="minorHAnsi" w:cs="Times New Roman"/>
+          <w:sz w:val="24"/>
+          <w:szCs w:val="24"/>
+        </w:rPr>
+      </w:pPr>
+      <w:r>
+        <w:rPr>
+          <w:rFonts w:asciiTheme="minorHAnsi" w:eastAsia="Times New Roman" w:hAnsiTheme="minorHAnsi"/>
+          <w:b/>
+          <w:bCs/>
+          <w:color w:val="000000"/>
+          <w:sz w:val="24"/>
+          <w:szCs w:val="24"/>
+        </w:rPr>
+        <w:t>Opération</w:t>
+      </w:r>
+      <w:r>
+        <w:rPr>
+          <w:rFonts w:asciiTheme="minorHAnsi" w:eastAsia="Times New Roman" w:hAnsiTheme="minorHAnsi"/>
+          <w:color w:val="000000"/>
+          <w:sz w:val="24"/>
+          <w:szCs w:val="24"/>
+        </w:rPr>
+        <w:t xml:space="preserve"> : ajouterContrat()</w:t>
+      </w:r>
+    </w:p>
+    <w:p>
+      <w:pPr>
+        <w:pBdr>
+          <w:top w:val="single" w:sz="4" w:space="1" w:color="auto"/>
+          <w:left w:val="single" w:sz="4" w:space="4" w:color="auto"/>
+          <w:bottom w:val="single" w:sz="4" w:space="1" w:color="auto"/>
+          <w:right w:val="single" w:sz="4" w:space="4" w:color="auto"/>
+        </w:pBdr>
+        <w:spacing w:line="240" w:lineRule="auto"/>
+        <w:rPr>
+          <w:rFonts w:asciiTheme="minorHAnsi" w:eastAsia="Times New Roman" w:hAnsiTheme="minorHAnsi" w:cs="Times New Roman"/>
+          <w:sz w:val="24"/>
+          <w:szCs w:val="24"/>
+        </w:rPr>
+      </w:pPr>
+    </w:p>
+    <w:p>
+      <w:pPr>
+        <w:pBdr>
+          <w:top w:val="single" w:sz="4" w:space="1" w:color="auto"/>
+          <w:left w:val="single" w:sz="4" w:space="4" w:color="auto"/>
+          <w:bottom w:val="single" w:sz="4" w:space="1" w:color="auto"/>
+          <w:right w:val="single" w:sz="4" w:space="4" w:color="auto"/>
+        </w:pBdr>
+        <w:spacing w:line="240" w:lineRule="auto"/>
+        <w:rPr>
+          <w:rFonts w:asciiTheme="minorHAnsi" w:eastAsia="Times New Roman" w:hAnsiTheme="minorHAnsi" w:cs="Times New Roman"/>
+          <w:sz w:val="24"/>
+          <w:szCs w:val="24"/>
+        </w:rPr>
+      </w:pPr>
+      <w:r>
+        <w:rPr>
+          <w:rFonts w:asciiTheme="minorHAnsi" w:eastAsia="Times New Roman" w:hAnsiTheme="minorHAnsi"/>
+          <w:b/>
+          <w:bCs/>
+          <w:color w:val="000000"/>
+          <w:sz w:val="24"/>
+          <w:szCs w:val="24"/>
+        </w:rPr>
+        <w:t xml:space="preserve">Référence(s) croisée(s) </w:t>
+      </w:r>
+      <w:r>
+        <w:rPr>
+          <w:rFonts w:asciiTheme="minorHAnsi" w:eastAsia="Times New Roman" w:hAnsiTheme="minorHAnsi"/>
+          <w:color w:val="000000"/>
+          <w:sz w:val="24"/>
+          <w:szCs w:val="24"/>
+        </w:rPr>
+        <w:t>:  Cas d’utilisation 9: Créer contrat</w:t>
+      </w:r>
+    </w:p>
+    <w:p>
+      <w:pPr>
+        <w:pBdr>
+          <w:top w:val="single" w:sz="4" w:space="1" w:color="auto"/>
+          <w:left w:val="single" w:sz="4" w:space="4" w:color="auto"/>
+          <w:bottom w:val="single" w:sz="4" w:space="1" w:color="auto"/>
+          <w:right w:val="single" w:sz="4" w:space="4" w:color="auto"/>
+        </w:pBdr>
+        <w:spacing w:line="240" w:lineRule="auto"/>
+        <w:rPr>
+          <w:rFonts w:asciiTheme="minorHAnsi" w:eastAsia="Times New Roman" w:hAnsiTheme="minorHAnsi" w:cs="Times New Roman"/>
+          <w:sz w:val="24"/>
+          <w:szCs w:val="24"/>
+        </w:rPr>
+      </w:pPr>
+    </w:p>
+    <w:p>
+      <w:pPr>
+        <w:pBdr>
+          <w:top w:val="single" w:sz="4" w:space="1" w:color="auto"/>
+          <w:left w:val="single" w:sz="4" w:space="4" w:color="auto"/>
+          <w:bottom w:val="single" w:sz="4" w:space="1" w:color="auto"/>
+          <w:right w:val="single" w:sz="4" w:space="4" w:color="auto"/>
+        </w:pBdr>
+        <w:spacing w:line="240" w:lineRule="auto"/>
+        <w:rPr>
+          <w:rFonts w:asciiTheme="minorHAnsi" w:eastAsia="Times New Roman" w:hAnsiTheme="minorHAnsi" w:cs="Times New Roman"/>
+          <w:sz w:val="24"/>
+          <w:szCs w:val="24"/>
+        </w:rPr>
+      </w:pPr>
+      <w:r>
+        <w:rPr>
+          <w:rFonts w:asciiTheme="minorHAnsi" w:eastAsia="Times New Roman" w:hAnsiTheme="minorHAnsi"/>
+          <w:b/>
+          <w:bCs/>
+          <w:color w:val="000000"/>
+          <w:sz w:val="24"/>
+          <w:szCs w:val="24"/>
+        </w:rPr>
+        <w:t>Préconditions</w:t>
+      </w:r>
+      <w:r>
+        <w:rPr>
+          <w:rFonts w:asciiTheme="minorHAnsi" w:eastAsia="Times New Roman" w:hAnsiTheme="minorHAnsi"/>
+          <w:color w:val="000000"/>
+          <w:sz w:val="24"/>
+          <w:szCs w:val="24"/>
+        </w:rPr>
+        <w:t xml:space="preserve"> :  </w:t>
+      </w:r>
+    </w:p>
+    <w:p>
+      <w:pPr>
+        <w:pBdr>
+          <w:top w:val="single" w:sz="4" w:space="1" w:color="auto"/>
+          <w:left w:val="single" w:sz="4" w:space="4" w:color="auto"/>
+          <w:bottom w:val="single" w:sz="4" w:space="1" w:color="auto"/>
+          <w:right w:val="single" w:sz="4" w:space="4" w:color="auto"/>
+        </w:pBdr>
+        <w:spacing w:line="240" w:lineRule="auto"/>
+        <w:ind w:firstLine="720"/>
+        <w:rPr>
+          <w:rFonts w:asciiTheme="minorHAnsi" w:eastAsia="Times New Roman" w:hAnsiTheme="minorHAnsi" w:cs="Times New Roman"/>
+          <w:sz w:val="24"/>
+          <w:szCs w:val="24"/>
+        </w:rPr>
+      </w:pPr>
+      <w:r>
+        <w:rPr>
+          <w:rFonts w:asciiTheme="minorHAnsi" w:eastAsia="Times New Roman" w:hAnsiTheme="minorHAnsi"/>
+          <w:color w:val="000000"/>
+          <w:sz w:val="24"/>
+          <w:szCs w:val="24"/>
+        </w:rPr>
+        <w:t>- un objet de type Client est valide</w:t>
+      </w:r>
+    </w:p>
+    <w:p>
+      <w:pPr>
+        <w:pBdr>
+          <w:top w:val="single" w:sz="4" w:space="1" w:color="auto"/>
+          <w:left w:val="single" w:sz="4" w:space="4" w:color="auto"/>
+          <w:bottom w:val="single" w:sz="4" w:space="1" w:color="auto"/>
+          <w:right w:val="single" w:sz="4" w:space="4" w:color="auto"/>
+        </w:pBdr>
+        <w:spacing w:line="240" w:lineRule="auto"/>
+        <w:ind w:firstLine="720"/>
+        <w:rPr>
+          <w:rFonts w:asciiTheme="minorHAnsi" w:eastAsia="Times New Roman" w:hAnsiTheme="minorHAnsi" w:cs="Times New Roman"/>
+          <w:sz w:val="24"/>
+          <w:szCs w:val="24"/>
+        </w:rPr>
+      </w:pPr>
+      <w:r>
+        <w:rPr>
+          <w:rFonts w:asciiTheme="minorHAnsi" w:eastAsia="Times New Roman" w:hAnsiTheme="minorHAnsi"/>
+          <w:color w:val="000000"/>
+          <w:sz w:val="24"/>
+          <w:szCs w:val="24"/>
+        </w:rPr>
+        <w:t>- une transaction de type Paiement est terminée</w:t>
+      </w:r>
+    </w:p>
+    <w:p>
+      <w:pPr>
+        <w:pBdr>
+          <w:top w:val="single" w:sz="4" w:space="1" w:color="auto"/>
+          <w:left w:val="single" w:sz="4" w:space="4" w:color="auto"/>
+          <w:bottom w:val="single" w:sz="4" w:space="1" w:color="auto"/>
+          <w:right w:val="single" w:sz="4" w:space="4" w:color="auto"/>
+        </w:pBdr>
+        <w:spacing w:line="240" w:lineRule="auto"/>
+        <w:rPr>
+          <w:rFonts w:asciiTheme="minorHAnsi" w:eastAsia="Times New Roman" w:hAnsiTheme="minorHAnsi" w:cs="Times New Roman"/>
+          <w:sz w:val="24"/>
+          <w:szCs w:val="24"/>
+        </w:rPr>
+      </w:pPr>
+    </w:p>
+    <w:p>
+      <w:pPr>
+        <w:pBdr>
+          <w:top w:val="single" w:sz="4" w:space="1" w:color="auto"/>
+          <w:left w:val="single" w:sz="4" w:space="4" w:color="auto"/>
+          <w:bottom w:val="single" w:sz="4" w:space="1" w:color="auto"/>
+          <w:right w:val="single" w:sz="4" w:space="4" w:color="auto"/>
+        </w:pBdr>
+        <w:spacing w:line="240" w:lineRule="auto"/>
+        <w:rPr>
+          <w:rFonts w:asciiTheme="minorHAnsi" w:eastAsia="Times New Roman" w:hAnsiTheme="minorHAnsi" w:cs="Times New Roman"/>
+          <w:sz w:val="24"/>
+          <w:szCs w:val="24"/>
+        </w:rPr>
+      </w:pPr>
+      <w:r>
+        <w:rPr>
+          <w:rFonts w:asciiTheme="minorHAnsi" w:eastAsia="Times New Roman" w:hAnsiTheme="minorHAnsi"/>
+          <w:b/>
+          <w:bCs/>
+          <w:color w:val="000000"/>
+          <w:sz w:val="24"/>
+          <w:szCs w:val="24"/>
+        </w:rPr>
+        <w:t>Postconditions</w:t>
+      </w:r>
+      <w:r>
+        <w:rPr>
+          <w:rFonts w:asciiTheme="minorHAnsi" w:eastAsia="Times New Roman" w:hAnsiTheme="minorHAnsi"/>
+          <w:color w:val="000000"/>
+          <w:sz w:val="24"/>
+          <w:szCs w:val="24"/>
+        </w:rPr>
+        <w:t xml:space="preserve"> : </w:t>
+      </w:r>
+    </w:p>
+    <w:p>
+      <w:pPr>
+        <w:pBdr>
+          <w:top w:val="single" w:sz="4" w:space="1" w:color="auto"/>
+          <w:left w:val="single" w:sz="4" w:space="4" w:color="auto"/>
+          <w:bottom w:val="single" w:sz="4" w:space="1" w:color="auto"/>
+          <w:right w:val="single" w:sz="4" w:space="4" w:color="auto"/>
+        </w:pBdr>
+        <w:spacing w:line="240" w:lineRule="auto"/>
+        <w:ind w:firstLine="720"/>
+        <w:rPr>
+          <w:rFonts w:asciiTheme="minorHAnsi" w:eastAsia="Times New Roman" w:hAnsiTheme="minorHAnsi" w:cs="Times New Roman"/>
+          <w:sz w:val="24"/>
+          <w:szCs w:val="24"/>
+        </w:rPr>
+      </w:pPr>
+      <w:r>
+        <w:rPr>
+          <w:rFonts w:asciiTheme="minorHAnsi" w:eastAsia="Times New Roman" w:hAnsiTheme="minorHAnsi"/>
+          <w:color w:val="000000"/>
+          <w:sz w:val="24"/>
+          <w:szCs w:val="24"/>
+        </w:rPr>
+        <w:t> - Un objet de type Contrat a été créé</w:t>
+      </w:r>
+    </w:p>
+    <w:p>
+      <w:pPr>
+        <w:pBdr>
+          <w:top w:val="single" w:sz="4" w:space="1" w:color="auto"/>
+          <w:left w:val="single" w:sz="4" w:space="4" w:color="auto"/>
+          <w:bottom w:val="single" w:sz="4" w:space="1" w:color="auto"/>
+          <w:right w:val="single" w:sz="4" w:space="4" w:color="auto"/>
+        </w:pBdr>
+        <w:spacing w:line="240" w:lineRule="auto"/>
+        <w:ind w:firstLine="720"/>
+        <w:textAlignment w:val="baseline"/>
+        <w:rPr>
+          <w:rFonts w:asciiTheme="minorHAnsi" w:eastAsia="Times New Roman" w:hAnsiTheme="minorHAnsi"/>
+          <w:color w:val="000000"/>
+          <w:sz w:val="24"/>
+          <w:szCs w:val="24"/>
+        </w:rPr>
+      </w:pPr>
+      <w:r>
+        <w:rPr>
+          <w:rFonts w:asciiTheme="minorHAnsi" w:eastAsia="Times New Roman" w:hAnsiTheme="minorHAnsi"/>
+          <w:color w:val="000000"/>
+          <w:sz w:val="24"/>
+          <w:szCs w:val="24"/>
+        </w:rPr>
+        <w:t> - Un objet de type Véhicule a été associé à l’objet de type Contrat</w:t>
+      </w:r>
+    </w:p>
+    <w:p>
+      <w:pPr>
+        <w:pBdr>
+          <w:top w:val="single" w:sz="4" w:space="1" w:color="auto"/>
+          <w:left w:val="single" w:sz="4" w:space="4" w:color="auto"/>
+          <w:bottom w:val="single" w:sz="4" w:space="1" w:color="auto"/>
+          <w:right w:val="single" w:sz="4" w:space="4" w:color="auto"/>
+        </w:pBdr>
+        <w:spacing w:line="240" w:lineRule="auto"/>
+        <w:ind w:firstLine="720"/>
+        <w:textAlignment w:val="baseline"/>
+        <w:rPr>
+          <w:rFonts w:asciiTheme="minorHAnsi" w:eastAsia="Times New Roman" w:hAnsiTheme="minorHAnsi"/>
+          <w:color w:val="000000"/>
+          <w:sz w:val="24"/>
+          <w:szCs w:val="24"/>
+        </w:rPr>
+      </w:pPr>
+      <w:r>
+        <w:rPr>
+          <w:rFonts w:asciiTheme="minorHAnsi" w:eastAsia="Times New Roman" w:hAnsiTheme="minorHAnsi"/>
+          <w:color w:val="000000"/>
+          <w:sz w:val="24"/>
+          <w:szCs w:val="24"/>
+        </w:rPr>
+        <w:t> - Les attributs de l’objet Contrat ont été initialisés</w:t>
+      </w:r>
+    </w:p>
+    <w:p>
+      <w:pPr>
+        <w:pBdr>
+          <w:top w:val="single" w:sz="4" w:space="1" w:color="auto"/>
+          <w:left w:val="single" w:sz="4" w:space="4" w:color="auto"/>
+          <w:bottom w:val="single" w:sz="4" w:space="1" w:color="auto"/>
+          <w:right w:val="single" w:sz="4" w:space="4" w:color="auto"/>
+        </w:pBdr>
+        <w:spacing w:line="240" w:lineRule="auto"/>
+        <w:ind w:firstLine="720"/>
+        <w:textAlignment w:val="baseline"/>
+        <w:rPr>
+          <w:rFonts w:asciiTheme="minorHAnsi" w:eastAsia="Times New Roman" w:hAnsiTheme="minorHAnsi"/>
+          <w:color w:val="000000"/>
+          <w:sz w:val="24"/>
+          <w:szCs w:val="24"/>
+        </w:rPr>
+      </w:pPr>
+      <w:r>
+        <w:rPr>
+          <w:rFonts w:asciiTheme="minorHAnsi" w:eastAsia="Times New Roman" w:hAnsiTheme="minorHAnsi"/>
+          <w:color w:val="000000"/>
+          <w:sz w:val="24"/>
+          <w:szCs w:val="24"/>
+        </w:rPr>
+        <w:t> - L’objet de type contrat a pris la valeur booléenne assurance passée en   paramètre</w:t>
+      </w:r>
     </w:p>
     <w:p>
       <w:pPr>
@@ -11373,7 +11609,6 @@
       </w:pPr>
       <w:bookmarkStart w:id="18" w:name="_Toc87457471"/>
       <w:r>
-        <w:lastRenderedPageBreak/>
         <w:t xml:space="preserve">Description des </w:t>
       </w:r>
       <w:r>
@@ -11477,7 +11712,7 @@
                     <pic:cNvPicPr/>
                   </pic:nvPicPr>
                   <pic:blipFill>
-                    <a:blip r:embed="rId11">
+                    <a:blip r:embed="rId13">
                       <a:extLst>
                         <a:ext uri="{28A0092B-C50C-407E-A947-70E740481C1C}">
                           <a14:useLocalDpi xmlns:a14="http://schemas.microsoft.com/office/drawing/2010/main" val="0"/>
@@ -11556,8 +11791,8 @@
           <w:noProof/>
         </w:rPr>
         <w:drawing>
-          <wp:inline distT="0" distB="0" distL="0" distR="0" wp14:anchorId="0EEC2802" wp14:editId="4DBB8756">
-            <wp:extent cx="4396740" cy="3204076"/>
+          <wp:inline distT="0" distB="0" distL="0" distR="0" wp14:anchorId="0EEC2802" wp14:editId="308A40EA">
+            <wp:extent cx="5656922" cy="4122420"/>
             <wp:effectExtent l="0" t="0" r="0" b="0"/>
             <wp:docPr id="1" name="Picture 1" descr="Graphical user interface&#10;&#10;Description automatically generated"/>
             <wp:cNvGraphicFramePr>
@@ -11571,7 +11806,7 @@
                     <pic:cNvPicPr/>
                   </pic:nvPicPr>
                   <pic:blipFill>
-                    <a:blip r:embed="rId12" cstate="print">
+                    <a:blip r:embed="rId14" cstate="print">
                       <a:extLst>
                         <a:ext uri="{28A0092B-C50C-407E-A947-70E740481C1C}">
                           <a14:useLocalDpi xmlns:a14="http://schemas.microsoft.com/office/drawing/2010/main" val="0"/>
@@ -11585,7 +11820,7 @@
                   <pic:spPr>
                     <a:xfrm>
                       <a:off x="0" y="0"/>
-                      <a:ext cx="4412784" cy="3215768"/>
+                      <a:ext cx="5681167" cy="4140089"/>
                     </a:xfrm>
                     <a:prstGeom prst="rect">
                       <a:avLst/>
@@ -11600,9 +11835,20 @@
     </w:p>
     <w:p>
       <w:pPr>
+        <w:rPr>
+          <w:sz w:val="32"/>
+          <w:szCs w:val="32"/>
+        </w:rPr>
+      </w:pPr>
+      <w:bookmarkStart w:id="21" w:name="_Toc87457474"/>
+      <w:r>
+        <w:br w:type="page"/>
+      </w:r>
+    </w:p>
+    <w:p>
+      <w:pPr>
         <w:pStyle w:val="Heading2"/>
       </w:pPr>
-      <w:bookmarkStart w:id="21" w:name="_Toc87457474"/>
       <w:r>
         <w:lastRenderedPageBreak/>
         <w:t>Base de données</w:t>
@@ -11660,7 +11906,7 @@
                     <pic:cNvPicPr/>
                   </pic:nvPicPr>
                   <pic:blipFill>
-                    <a:blip r:embed="rId13">
+                    <a:blip r:embed="rId15">
                       <a:extLst>
                         <a:ext uri="{28A0092B-C50C-407E-A947-70E740481C1C}">
                           <a14:useLocalDpi xmlns:a14="http://schemas.microsoft.com/office/drawing/2010/main" val="0"/>
@@ -11936,7 +12182,7 @@
   <w:abstractNum w:abstractNumId="2" w15:restartNumberingAfterBreak="0">
     <w:nsid w:val="09996F07"/>
     <w:multiLevelType w:val="hybridMultilevel"/>
-    <w:tmpl w:val="67BE4A38"/>
+    <w:tmpl w:val="E2CE97A4"/>
     <w:lvl w:ilvl="0" w:tplc="1009000F">
       <w:start w:val="1"/>
       <w:numFmt w:val="decimal"/>
@@ -13263,6 +13509,155 @@
     </w:lvl>
   </w:abstractNum>
   <w:abstractNum w:abstractNumId="14" w15:restartNumberingAfterBreak="0">
+    <w:nsid w:val="2E913186"/>
+    <w:multiLevelType w:val="multilevel"/>
+    <w:tmpl w:val="63727BE4"/>
+    <w:lvl w:ilvl="0">
+      <w:start w:val="1"/>
+      <w:numFmt w:val="bullet"/>
+      <w:lvlText w:val=""/>
+      <w:lvlJc w:val="left"/>
+      <w:pPr>
+        <w:tabs>
+          <w:tab w:val="num" w:pos="720"/>
+        </w:tabs>
+        <w:ind w:left="720" w:hanging="360"/>
+      </w:pPr>
+      <w:rPr>
+        <w:rFonts w:ascii="Symbol" w:hAnsi="Symbol" w:hint="default"/>
+        <w:sz w:val="20"/>
+      </w:rPr>
+    </w:lvl>
+    <w:lvl w:ilvl="1" w:tentative="1">
+      <w:start w:val="1"/>
+      <w:numFmt w:val="bullet"/>
+      <w:lvlText w:val="o"/>
+      <w:lvlJc w:val="left"/>
+      <w:pPr>
+        <w:tabs>
+          <w:tab w:val="num" w:pos="1440"/>
+        </w:tabs>
+        <w:ind w:left="1440" w:hanging="360"/>
+      </w:pPr>
+      <w:rPr>
+        <w:rFonts w:ascii="Courier New" w:hAnsi="Courier New" w:hint="default"/>
+        <w:sz w:val="20"/>
+      </w:rPr>
+    </w:lvl>
+    <w:lvl w:ilvl="2" w:tentative="1">
+      <w:start w:val="1"/>
+      <w:numFmt w:val="bullet"/>
+      <w:lvlText w:val=""/>
+      <w:lvlJc w:val="left"/>
+      <w:pPr>
+        <w:tabs>
+          <w:tab w:val="num" w:pos="2160"/>
+        </w:tabs>
+        <w:ind w:left="2160" w:hanging="360"/>
+      </w:pPr>
+      <w:rPr>
+        <w:rFonts w:ascii="Wingdings" w:hAnsi="Wingdings" w:hint="default"/>
+        <w:sz w:val="20"/>
+      </w:rPr>
+    </w:lvl>
+    <w:lvl w:ilvl="3" w:tentative="1">
+      <w:start w:val="1"/>
+      <w:numFmt w:val="bullet"/>
+      <w:lvlText w:val=""/>
+      <w:lvlJc w:val="left"/>
+      <w:pPr>
+        <w:tabs>
+          <w:tab w:val="num" w:pos="2880"/>
+        </w:tabs>
+        <w:ind w:left="2880" w:hanging="360"/>
+      </w:pPr>
+      <w:rPr>
+        <w:rFonts w:ascii="Wingdings" w:hAnsi="Wingdings" w:hint="default"/>
+        <w:sz w:val="20"/>
+      </w:rPr>
+    </w:lvl>
+    <w:lvl w:ilvl="4" w:tentative="1">
+      <w:start w:val="1"/>
+      <w:numFmt w:val="bullet"/>
+      <w:lvlText w:val=""/>
+      <w:lvlJc w:val="left"/>
+      <w:pPr>
+        <w:tabs>
+          <w:tab w:val="num" w:pos="3600"/>
+        </w:tabs>
+        <w:ind w:left="3600" w:hanging="360"/>
+      </w:pPr>
+      <w:rPr>
+        <w:rFonts w:ascii="Wingdings" w:hAnsi="Wingdings" w:hint="default"/>
+        <w:sz w:val="20"/>
+      </w:rPr>
+    </w:lvl>
+    <w:lvl w:ilvl="5" w:tentative="1">
+      <w:start w:val="1"/>
+      <w:numFmt w:val="bullet"/>
+      <w:lvlText w:val=""/>
+      <w:lvlJc w:val="left"/>
+      <w:pPr>
+        <w:tabs>
+          <w:tab w:val="num" w:pos="4320"/>
+        </w:tabs>
+        <w:ind w:left="4320" w:hanging="360"/>
+      </w:pPr>
+      <w:rPr>
+        <w:rFonts w:ascii="Wingdings" w:hAnsi="Wingdings" w:hint="default"/>
+        <w:sz w:val="20"/>
+      </w:rPr>
+    </w:lvl>
+    <w:lvl w:ilvl="6" w:tentative="1">
+      <w:start w:val="1"/>
+      <w:numFmt w:val="bullet"/>
+      <w:lvlText w:val=""/>
+      <w:lvlJc w:val="left"/>
+      <w:pPr>
+        <w:tabs>
+          <w:tab w:val="num" w:pos="5040"/>
+        </w:tabs>
+        <w:ind w:left="5040" w:hanging="360"/>
+      </w:pPr>
+      <w:rPr>
+        <w:rFonts w:ascii="Wingdings" w:hAnsi="Wingdings" w:hint="default"/>
+        <w:sz w:val="20"/>
+      </w:rPr>
+    </w:lvl>
+    <w:lvl w:ilvl="7" w:tentative="1">
+      <w:start w:val="1"/>
+      <w:numFmt w:val="bullet"/>
+      <w:lvlText w:val=""/>
+      <w:lvlJc w:val="left"/>
+      <w:pPr>
+        <w:tabs>
+          <w:tab w:val="num" w:pos="5760"/>
+        </w:tabs>
+        <w:ind w:left="5760" w:hanging="360"/>
+      </w:pPr>
+      <w:rPr>
+        <w:rFonts w:ascii="Wingdings" w:hAnsi="Wingdings" w:hint="default"/>
+        <w:sz w:val="20"/>
+      </w:rPr>
+    </w:lvl>
+    <w:lvl w:ilvl="8" w:tentative="1">
+      <w:start w:val="1"/>
+      <w:numFmt w:val="bullet"/>
+      <w:lvlText w:val=""/>
+      <w:lvlJc w:val="left"/>
+      <w:pPr>
+        <w:tabs>
+          <w:tab w:val="num" w:pos="6480"/>
+        </w:tabs>
+        <w:ind w:left="6480" w:hanging="360"/>
+      </w:pPr>
+      <w:rPr>
+        <w:rFonts w:ascii="Wingdings" w:hAnsi="Wingdings" w:hint="default"/>
+        <w:sz w:val="20"/>
+      </w:rPr>
+    </w:lvl>
+  </w:abstractNum>
+  <w:abstractNum w:abstractNumId="15" w15:restartNumberingAfterBreak="0">
     <w:nsid w:val="32E83B07"/>
     <w:multiLevelType w:val="multilevel"/>
     <w:tmpl w:val="93CA1798"/>
@@ -13411,7 +13806,7 @@
       </w:rPr>
     </w:lvl>
   </w:abstractNum>
-  <w:abstractNum w:abstractNumId="15" w15:restartNumberingAfterBreak="0">
+  <w:abstractNum w:abstractNumId="16" w15:restartNumberingAfterBreak="0">
     <w:nsid w:val="341F50E1"/>
     <w:multiLevelType w:val="multilevel"/>
     <w:tmpl w:val="FE42B318"/>
@@ -13532,7 +13927,7 @@
       </w:rPr>
     </w:lvl>
   </w:abstractNum>
-  <w:abstractNum w:abstractNumId="16" w15:restartNumberingAfterBreak="0">
+  <w:abstractNum w:abstractNumId="17" w15:restartNumberingAfterBreak="0">
     <w:nsid w:val="376268D0"/>
     <w:multiLevelType w:val="hybridMultilevel"/>
     <w:tmpl w:val="996E77C6"/>
@@ -13618,7 +14013,7 @@
       </w:pPr>
     </w:lvl>
   </w:abstractNum>
-  <w:abstractNum w:abstractNumId="17" w15:restartNumberingAfterBreak="0">
+  <w:abstractNum w:abstractNumId="18" w15:restartNumberingAfterBreak="0">
     <w:nsid w:val="3A883E01"/>
     <w:multiLevelType w:val="multilevel"/>
     <w:tmpl w:val="D6E46606"/>
@@ -13731,7 +14126,7 @@
       </w:rPr>
     </w:lvl>
   </w:abstractNum>
-  <w:abstractNum w:abstractNumId="18" w15:restartNumberingAfterBreak="0">
+  <w:abstractNum w:abstractNumId="19" w15:restartNumberingAfterBreak="0">
     <w:nsid w:val="3E8710D1"/>
     <w:multiLevelType w:val="multilevel"/>
     <w:tmpl w:val="ACB2956E"/>
@@ -13844,7 +14239,7 @@
       </w:pPr>
     </w:lvl>
   </w:abstractNum>
-  <w:abstractNum w:abstractNumId="19" w15:restartNumberingAfterBreak="0">
+  <w:abstractNum w:abstractNumId="20" w15:restartNumberingAfterBreak="0">
     <w:nsid w:val="3F3E01B7"/>
     <w:multiLevelType w:val="multilevel"/>
     <w:tmpl w:val="F15CE0AA"/>
@@ -13957,7 +14352,7 @@
       </w:pPr>
     </w:lvl>
   </w:abstractNum>
-  <w:abstractNum w:abstractNumId="20" w15:restartNumberingAfterBreak="0">
+  <w:abstractNum w:abstractNumId="21" w15:restartNumberingAfterBreak="0">
     <w:nsid w:val="45ED4B73"/>
     <w:multiLevelType w:val="multilevel"/>
     <w:tmpl w:val="9730B2BC"/>
@@ -14043,7 +14438,7 @@
       </w:pPr>
     </w:lvl>
   </w:abstractNum>
-  <w:abstractNum w:abstractNumId="21" w15:restartNumberingAfterBreak="0">
+  <w:abstractNum w:abstractNumId="22" w15:restartNumberingAfterBreak="0">
     <w:nsid w:val="4A36401A"/>
     <w:multiLevelType w:val="multilevel"/>
     <w:tmpl w:val="BF3866A0"/>
@@ -14156,7 +14551,7 @@
       </w:pPr>
     </w:lvl>
   </w:abstractNum>
-  <w:abstractNum w:abstractNumId="22" w15:restartNumberingAfterBreak="0">
+  <w:abstractNum w:abstractNumId="23" w15:restartNumberingAfterBreak="0">
     <w:nsid w:val="4DA20F78"/>
     <w:multiLevelType w:val="multilevel"/>
     <w:tmpl w:val="63843F04"/>
@@ -14269,7 +14664,7 @@
       </w:rPr>
     </w:lvl>
   </w:abstractNum>
-  <w:abstractNum w:abstractNumId="23" w15:restartNumberingAfterBreak="0">
+  <w:abstractNum w:abstractNumId="24" w15:restartNumberingAfterBreak="0">
     <w:nsid w:val="52107B2A"/>
     <w:multiLevelType w:val="multilevel"/>
     <w:tmpl w:val="B3D45FA4"/>
@@ -14382,7 +14777,7 @@
       </w:pPr>
     </w:lvl>
   </w:abstractNum>
-  <w:abstractNum w:abstractNumId="24" w15:restartNumberingAfterBreak="0">
+  <w:abstractNum w:abstractNumId="25" w15:restartNumberingAfterBreak="0">
     <w:nsid w:val="53B34CE2"/>
     <w:multiLevelType w:val="hybridMultilevel"/>
     <w:tmpl w:val="5E3EF35C"/>
@@ -14495,7 +14890,7 @@
       </w:rPr>
     </w:lvl>
   </w:abstractNum>
-  <w:abstractNum w:abstractNumId="25" w15:restartNumberingAfterBreak="0">
+  <w:abstractNum w:abstractNumId="26" w15:restartNumberingAfterBreak="0">
     <w:nsid w:val="5B4A77A3"/>
     <w:multiLevelType w:val="multilevel"/>
     <w:tmpl w:val="EA88FB4E"/>
@@ -14644,7 +15039,7 @@
       </w:rPr>
     </w:lvl>
   </w:abstractNum>
-  <w:abstractNum w:abstractNumId="26" w15:restartNumberingAfterBreak="0">
+  <w:abstractNum w:abstractNumId="27" w15:restartNumberingAfterBreak="0">
     <w:nsid w:val="5F557E10"/>
     <w:multiLevelType w:val="hybridMultilevel"/>
     <w:tmpl w:val="F58462DE"/>
@@ -14730,7 +15125,7 @@
       </w:pPr>
     </w:lvl>
   </w:abstractNum>
-  <w:abstractNum w:abstractNumId="27" w15:restartNumberingAfterBreak="0">
+  <w:abstractNum w:abstractNumId="28" w15:restartNumberingAfterBreak="0">
     <w:nsid w:val="685D0767"/>
     <w:multiLevelType w:val="multilevel"/>
     <w:tmpl w:val="53E4AC2E"/>
@@ -14861,7 +15256,7 @@
       </w:rPr>
     </w:lvl>
   </w:abstractNum>
-  <w:abstractNum w:abstractNumId="28" w15:restartNumberingAfterBreak="0">
+  <w:abstractNum w:abstractNumId="29" w15:restartNumberingAfterBreak="0">
     <w:nsid w:val="6AC275B2"/>
     <w:multiLevelType w:val="hybridMultilevel"/>
     <w:tmpl w:val="E21E5E5E"/>
@@ -14947,7 +15342,7 @@
       </w:pPr>
     </w:lvl>
   </w:abstractNum>
-  <w:abstractNum w:abstractNumId="29" w15:restartNumberingAfterBreak="0">
+  <w:abstractNum w:abstractNumId="30" w15:restartNumberingAfterBreak="0">
     <w:nsid w:val="6BC76F16"/>
     <w:multiLevelType w:val="multilevel"/>
     <w:tmpl w:val="CE56423C"/>
@@ -15060,7 +15455,156 @@
       </w:pPr>
     </w:lvl>
   </w:abstractNum>
-  <w:abstractNum w:abstractNumId="30" w15:restartNumberingAfterBreak="0">
+  <w:abstractNum w:abstractNumId="31" w15:restartNumberingAfterBreak="0">
+    <w:nsid w:val="6D7F7C58"/>
+    <w:multiLevelType w:val="multilevel"/>
+    <w:tmpl w:val="44386A3E"/>
+    <w:lvl w:ilvl="0">
+      <w:start w:val="1"/>
+      <w:numFmt w:val="bullet"/>
+      <w:lvlText w:val=""/>
+      <w:lvlJc w:val="left"/>
+      <w:pPr>
+        <w:tabs>
+          <w:tab w:val="num" w:pos="720"/>
+        </w:tabs>
+        <w:ind w:left="720" w:hanging="360"/>
+      </w:pPr>
+      <w:rPr>
+        <w:rFonts w:ascii="Symbol" w:hAnsi="Symbol" w:hint="default"/>
+        <w:sz w:val="20"/>
+      </w:rPr>
+    </w:lvl>
+    <w:lvl w:ilvl="1" w:tentative="1">
+      <w:start w:val="1"/>
+      <w:numFmt w:val="bullet"/>
+      <w:lvlText w:val="o"/>
+      <w:lvlJc w:val="left"/>
+      <w:pPr>
+        <w:tabs>
+          <w:tab w:val="num" w:pos="1440"/>
+        </w:tabs>
+        <w:ind w:left="1440" w:hanging="360"/>
+      </w:pPr>
+      <w:rPr>
+        <w:rFonts w:ascii="Courier New" w:hAnsi="Courier New" w:hint="default"/>
+        <w:sz w:val="20"/>
+      </w:rPr>
+    </w:lvl>
+    <w:lvl w:ilvl="2" w:tentative="1">
+      <w:start w:val="1"/>
+      <w:numFmt w:val="bullet"/>
+      <w:lvlText w:val=""/>
+      <w:lvlJc w:val="left"/>
+      <w:pPr>
+        <w:tabs>
+          <w:tab w:val="num" w:pos="2160"/>
+        </w:tabs>
+        <w:ind w:left="2160" w:hanging="360"/>
+      </w:pPr>
+      <w:rPr>
+        <w:rFonts w:ascii="Wingdings" w:hAnsi="Wingdings" w:hint="default"/>
+        <w:sz w:val="20"/>
+      </w:rPr>
+    </w:lvl>
+    <w:lvl w:ilvl="3" w:tentative="1">
+      <w:start w:val="1"/>
+      <w:numFmt w:val="bullet"/>
+      <w:lvlText w:val=""/>
+      <w:lvlJc w:val="left"/>
+      <w:pPr>
+        <w:tabs>
+          <w:tab w:val="num" w:pos="2880"/>
+        </w:tabs>
+        <w:ind w:left="2880" w:hanging="360"/>
+      </w:pPr>
+      <w:rPr>
+        <w:rFonts w:ascii="Wingdings" w:hAnsi="Wingdings" w:hint="default"/>
+        <w:sz w:val="20"/>
+      </w:rPr>
+    </w:lvl>
+    <w:lvl w:ilvl="4" w:tentative="1">
+      <w:start w:val="1"/>
+      <w:numFmt w:val="bullet"/>
+      <w:lvlText w:val=""/>
+      <w:lvlJc w:val="left"/>
+      <w:pPr>
+        <w:tabs>
+          <w:tab w:val="num" w:pos="3600"/>
+        </w:tabs>
+        <w:ind w:left="3600" w:hanging="360"/>
+      </w:pPr>
+      <w:rPr>
+        <w:rFonts w:ascii="Wingdings" w:hAnsi="Wingdings" w:hint="default"/>
+        <w:sz w:val="20"/>
+      </w:rPr>
+    </w:lvl>
+    <w:lvl w:ilvl="5" w:tentative="1">
+      <w:start w:val="1"/>
+      <w:numFmt w:val="bullet"/>
+      <w:lvlText w:val=""/>
+      <w:lvlJc w:val="left"/>
+      <w:pPr>
+        <w:tabs>
+          <w:tab w:val="num" w:pos="4320"/>
+        </w:tabs>
+        <w:ind w:left="4320" w:hanging="360"/>
+      </w:pPr>
+      <w:rPr>
+        <w:rFonts w:ascii="Wingdings" w:hAnsi="Wingdings" w:hint="default"/>
+        <w:sz w:val="20"/>
+      </w:rPr>
+    </w:lvl>
+    <w:lvl w:ilvl="6" w:tentative="1">
+      <w:start w:val="1"/>
+      <w:numFmt w:val="bullet"/>
+      <w:lvlText w:val=""/>
+      <w:lvlJc w:val="left"/>
+      <w:pPr>
+        <w:tabs>
+          <w:tab w:val="num" w:pos="5040"/>
+        </w:tabs>
+        <w:ind w:left="5040" w:hanging="360"/>
+      </w:pPr>
+      <w:rPr>
+        <w:rFonts w:ascii="Wingdings" w:hAnsi="Wingdings" w:hint="default"/>
+        <w:sz w:val="20"/>
+      </w:rPr>
+    </w:lvl>
+    <w:lvl w:ilvl="7" w:tentative="1">
+      <w:start w:val="1"/>
+      <w:numFmt w:val="bullet"/>
+      <w:lvlText w:val=""/>
+      <w:lvlJc w:val="left"/>
+      <w:pPr>
+        <w:tabs>
+          <w:tab w:val="num" w:pos="5760"/>
+        </w:tabs>
+        <w:ind w:left="5760" w:hanging="360"/>
+      </w:pPr>
+      <w:rPr>
+        <w:rFonts w:ascii="Wingdings" w:hAnsi="Wingdings" w:hint="default"/>
+        <w:sz w:val="20"/>
+      </w:rPr>
+    </w:lvl>
+    <w:lvl w:ilvl="8" w:tentative="1">
+      <w:start w:val="1"/>
+      <w:numFmt w:val="bullet"/>
+      <w:lvlText w:val=""/>
+      <w:lvlJc w:val="left"/>
+      <w:pPr>
+        <w:tabs>
+          <w:tab w:val="num" w:pos="6480"/>
+        </w:tabs>
+        <w:ind w:left="6480" w:hanging="360"/>
+      </w:pPr>
+      <w:rPr>
+        <w:rFonts w:ascii="Wingdings" w:hAnsi="Wingdings" w:hint="default"/>
+        <w:sz w:val="20"/>
+      </w:rPr>
+    </w:lvl>
+  </w:abstractNum>
+  <w:abstractNum w:abstractNumId="32" w15:restartNumberingAfterBreak="0">
     <w:nsid w:val="6FD754A0"/>
     <w:multiLevelType w:val="hybridMultilevel"/>
     <w:tmpl w:val="6EEE3174"/>
@@ -15146,7 +15690,93 @@
       </w:pPr>
     </w:lvl>
   </w:abstractNum>
-  <w:abstractNum w:abstractNumId="31" w15:restartNumberingAfterBreak="0">
+  <w:abstractNum w:abstractNumId="33" w15:restartNumberingAfterBreak="0">
+    <w:nsid w:val="6FF438B8"/>
+    <w:multiLevelType w:val="hybridMultilevel"/>
+    <w:tmpl w:val="E2CE97A4"/>
+    <w:lvl w:ilvl="0" w:tplc="FFFFFFFF">
+      <w:start w:val="1"/>
+      <w:numFmt w:val="decimal"/>
+      <w:lvlText w:val="%1."/>
+      <w:lvlJc w:val="left"/>
+      <w:pPr>
+        <w:ind w:left="720" w:hanging="360"/>
+      </w:pPr>
+    </w:lvl>
+    <w:lvl w:ilvl="1" w:tplc="FFFFFFFF" w:tentative="1">
+      <w:start w:val="1"/>
+      <w:numFmt w:val="lowerLetter"/>
+      <w:lvlText w:val="%2."/>
+      <w:lvlJc w:val="left"/>
+      <w:pPr>
+        <w:ind w:left="1440" w:hanging="360"/>
+      </w:pPr>
+    </w:lvl>
+    <w:lvl w:ilvl="2" w:tplc="FFFFFFFF" w:tentative="1">
+      <w:start w:val="1"/>
+      <w:numFmt w:val="lowerRoman"/>
+      <w:lvlText w:val="%3."/>
+      <w:lvlJc w:val="right"/>
+      <w:pPr>
+        <w:ind w:left="2160" w:hanging="180"/>
+      </w:pPr>
+    </w:lvl>
+    <w:lvl w:ilvl="3" w:tplc="FFFFFFFF" w:tentative="1">
+      <w:start w:val="1"/>
+      <w:numFmt w:val="decimal"/>
+      <w:lvlText w:val="%4."/>
+      <w:lvlJc w:val="left"/>
+      <w:pPr>
+        <w:ind w:left="2880" w:hanging="360"/>
+      </w:pPr>
+    </w:lvl>
+    <w:lvl w:ilvl="4" w:tplc="FFFFFFFF" w:tentative="1">
+      <w:start w:val="1"/>
+      <w:numFmt w:val="lowerLetter"/>
+      <w:lvlText w:val="%5."/>
+      <w:lvlJc w:val="left"/>
+      <w:pPr>
+        <w:ind w:left="3600" w:hanging="360"/>
+      </w:pPr>
+    </w:lvl>
+    <w:lvl w:ilvl="5" w:tplc="FFFFFFFF" w:tentative="1">
+      <w:start w:val="1"/>
+      <w:numFmt w:val="lowerRoman"/>
+      <w:lvlText w:val="%6."/>
+      <w:lvlJc w:val="right"/>
+      <w:pPr>
+        <w:ind w:left="4320" w:hanging="180"/>
+      </w:pPr>
+    </w:lvl>
+    <w:lvl w:ilvl="6" w:tplc="FFFFFFFF" w:tentative="1">
+      <w:start w:val="1"/>
+      <w:numFmt w:val="decimal"/>
+      <w:lvlText w:val="%7."/>
+      <w:lvlJc w:val="left"/>
+      <w:pPr>
+        <w:ind w:left="5040" w:hanging="360"/>
+      </w:pPr>
+    </w:lvl>
+    <w:lvl w:ilvl="7" w:tplc="FFFFFFFF" w:tentative="1">
+      <w:start w:val="1"/>
+      <w:numFmt w:val="lowerLetter"/>
+      <w:lvlText w:val="%8."/>
+      <w:lvlJc w:val="left"/>
+      <w:pPr>
+        <w:ind w:left="5760" w:hanging="360"/>
+      </w:pPr>
+    </w:lvl>
+    <w:lvl w:ilvl="8" w:tplc="FFFFFFFF" w:tentative="1">
+      <w:start w:val="1"/>
+      <w:numFmt w:val="lowerRoman"/>
+      <w:lvlText w:val="%9."/>
+      <w:lvlJc w:val="right"/>
+      <w:pPr>
+        <w:ind w:left="6480" w:hanging="180"/>
+      </w:pPr>
+    </w:lvl>
+  </w:abstractNum>
+  <w:abstractNum w:abstractNumId="34" w15:restartNumberingAfterBreak="0">
     <w:nsid w:val="7C592C77"/>
     <w:multiLevelType w:val="multilevel"/>
     <w:tmpl w:val="F4087C1E"/>
@@ -15259,7 +15889,7 @@
       </w:rPr>
     </w:lvl>
   </w:abstractNum>
-  <w:abstractNum w:abstractNumId="32" w15:restartNumberingAfterBreak="0">
+  <w:abstractNum w:abstractNumId="35" w15:restartNumberingAfterBreak="0">
     <w:nsid w:val="7CD01306"/>
     <w:multiLevelType w:val="hybridMultilevel"/>
     <w:tmpl w:val="0CF8DDFC"/>
@@ -15376,28 +16006,28 @@
     <w:abstractNumId w:val="3"/>
   </w:num>
   <w:num w:numId="2">
-    <w:abstractNumId w:val="20"/>
+    <w:abstractNumId w:val="21"/>
   </w:num>
   <w:num w:numId="3">
-    <w:abstractNumId w:val="17"/>
+    <w:abstractNumId w:val="18"/>
   </w:num>
   <w:num w:numId="4">
-    <w:abstractNumId w:val="15"/>
+    <w:abstractNumId w:val="16"/>
   </w:num>
   <w:num w:numId="5">
-    <w:abstractNumId w:val="28"/>
+    <w:abstractNumId w:val="29"/>
   </w:num>
   <w:num w:numId="6">
-    <w:abstractNumId w:val="16"/>
+    <w:abstractNumId w:val="17"/>
   </w:num>
   <w:num w:numId="7">
     <w:abstractNumId w:val="8"/>
   </w:num>
   <w:num w:numId="8">
-    <w:abstractNumId w:val="30"/>
+    <w:abstractNumId w:val="32"/>
   </w:num>
   <w:num w:numId="9">
-    <w:abstractNumId w:val="26"/>
+    <w:abstractNumId w:val="27"/>
   </w:num>
   <w:num w:numId="10">
     <w:abstractNumId w:val="0"/>
@@ -15409,13 +16039,13 @@
     <w:abstractNumId w:val="4"/>
   </w:num>
   <w:num w:numId="13">
-    <w:abstractNumId w:val="23"/>
+    <w:abstractNumId w:val="24"/>
   </w:num>
   <w:num w:numId="14">
     <w:abstractNumId w:val="6"/>
   </w:num>
   <w:num w:numId="15">
-    <w:abstractNumId w:val="24"/>
+    <w:abstractNumId w:val="25"/>
   </w:num>
   <w:num w:numId="16">
     <w:abstractNumId w:val="7"/>
@@ -15427,16 +16057,16 @@
     <w:abstractNumId w:val="9"/>
   </w:num>
   <w:num w:numId="19">
-    <w:abstractNumId w:val="25"/>
+    <w:abstractNumId w:val="26"/>
   </w:num>
   <w:num w:numId="20">
-    <w:abstractNumId w:val="14"/>
+    <w:abstractNumId w:val="15"/>
   </w:num>
   <w:num w:numId="21">
-    <w:abstractNumId w:val="29"/>
+    <w:abstractNumId w:val="30"/>
   </w:num>
   <w:num w:numId="22">
-    <w:abstractNumId w:val="19"/>
+    <w:abstractNumId w:val="20"/>
   </w:num>
   <w:num w:numId="23">
     <w:abstractNumId w:val="13"/>
@@ -15455,13 +16085,23 @@
     <w:abstractNumId w:val="12"/>
   </w:num>
   <w:num w:numId="26">
-    <w:abstractNumId w:val="32"/>
+    <w:abstractNumId w:val="35"/>
   </w:num>
   <w:num w:numId="27">
-    <w:abstractNumId w:val="21"/>
+    <w:abstractNumId w:val="22"/>
   </w:num>
   <w:num w:numId="28">
-    <w:abstractNumId w:val="21"/>
+    <w:abstractNumId w:val="22"/>
+  </w:num>
+  <w:num w:numId="29">
+    <w:abstractNumId w:val="22"/>
+    <w:lvlOverride w:ilvl="0">
+      <w:lvl w:ilvl="0">
+        <w:numFmt w:val="decimal"/>
+        <w:lvlText w:val=""/>
+        <w:lvlJc w:val="left"/>
+      </w:lvl>
+    </w:lvlOverride>
     <w:lvlOverride w:ilvl="1">
       <w:lvl w:ilvl="1">
         <w:numFmt w:val="lowerLetter"/>
@@ -15470,40 +16110,32 @@
       </w:lvl>
     </w:lvlOverride>
   </w:num>
-  <w:num w:numId="29">
-    <w:abstractNumId w:val="21"/>
-    <w:lvlOverride w:ilvl="1">
-      <w:lvl w:ilvl="1">
-        <w:numFmt w:val="lowerLetter"/>
-        <w:lvlText w:val="%2."/>
-        <w:lvlJc w:val="left"/>
-      </w:lvl>
-    </w:lvlOverride>
-    <w:lvlOverride w:ilvl="2">
-      <w:lvl w:ilvl="2">
-        <w:numFmt w:val="lowerRoman"/>
-        <w:lvlText w:val="%3."/>
-        <w:lvlJc w:val="right"/>
-      </w:lvl>
-    </w:lvlOverride>
-  </w:num>
   <w:num w:numId="30">
-    <w:abstractNumId w:val="18"/>
+    <w:abstractNumId w:val="19"/>
   </w:num>
   <w:num w:numId="31">
     <w:abstractNumId w:val="1"/>
   </w:num>
   <w:num w:numId="32">
-    <w:abstractNumId w:val="27"/>
+    <w:abstractNumId w:val="28"/>
   </w:num>
   <w:num w:numId="33">
     <w:abstractNumId w:val="5"/>
   </w:num>
   <w:num w:numId="34">
+    <w:abstractNumId w:val="34"/>
+  </w:num>
+  <w:num w:numId="35">
+    <w:abstractNumId w:val="23"/>
+  </w:num>
+  <w:num w:numId="36">
+    <w:abstractNumId w:val="33"/>
+  </w:num>
+  <w:num w:numId="37">
     <w:abstractNumId w:val="31"/>
   </w:num>
-  <w:num w:numId="35">
-    <w:abstractNumId w:val="22"/>
+  <w:num w:numId="38">
+    <w:abstractNumId w:val="14"/>
   </w:num>
 </w:numbering>
 </file>

</xml_diff>